<commit_message>
menambahkan analisis data di Jupyter Notebook
</commit_message>
<xml_diff>
--- a/Lap_UTS_Prak_26.docx
+++ b/Lap_UTS_Prak_26.docx
@@ -613,33 +613,17 @@
           <w:rFonts w:ascii="Times New Roman" w:eastAsia="Times New Roman" w:hAnsi="Times New Roman" w:cs="Times New Roman"/>
           <w:sz w:val="24"/>
           <w:szCs w:val="24"/>
-        </w:rPr>
-        <w:t xml:space="preserve">Perkembangan teknologi dan digitalisasi dalam bidang pendidikan menghasilkan data akademik yang melimpah dari berbagai aktivitas mahasiswa. Data ini menyimpan potensi besar untuk diolah menggunakan pendekatan </w:t>
-      </w:r>
-      <w:r>
-        <w:rPr>
-          <w:rFonts w:ascii="Times New Roman" w:eastAsia="Times New Roman" w:hAnsi="Times New Roman" w:cs="Times New Roman"/>
-          <w:i/>
-          <w:sz w:val="24"/>
-          <w:szCs w:val="24"/>
-        </w:rPr>
-        <w:t>data science</w:t>
-      </w:r>
-      <w:r>
-        <w:rPr>
-          <w:rFonts w:ascii="Times New Roman" w:eastAsia="Times New Roman" w:hAnsi="Times New Roman" w:cs="Times New Roman"/>
-          <w:sz w:val="24"/>
-          <w:szCs w:val="24"/>
-        </w:rPr>
-        <w:t xml:space="preserve"> guna memahami faktor-faktor yang m</w:t>
-      </w:r>
-      <w:r>
-        <w:rPr>
-          <w:rFonts w:ascii="Times New Roman" w:eastAsia="Times New Roman" w:hAnsi="Times New Roman" w:cs="Times New Roman"/>
-          <w:sz w:val="24"/>
-          <w:szCs w:val="24"/>
-        </w:rPr>
-        <w:t>empengaruhi keberhasilan studi, risiko dropout, dan performa akademik mahasiswa.</w:t>
+          <w:lang w:val="id-ID"/>
+        </w:rPr>
+        <w:t>Data Science</w:t>
+      </w:r>
+      <w:r>
+        <w:rPr>
+          <w:rFonts w:ascii="Times New Roman" w:eastAsia="Times New Roman" w:hAnsi="Times New Roman" w:cs="Times New Roman"/>
+          <w:sz w:val="24"/>
+          <w:szCs w:val="24"/>
+        </w:rPr>
+        <w:t xml:space="preserve"> merupakan bidang yang berfokus pada pengolahan, analisis, dan interpretasi data untuk menghasilkan informasi dan wawasan yang dapat digunakan dalam pengambilan keputusan. Dalam konteks pendidikan, analisis data mahasiswa menjadi hal penting untuk memahami faktor-faktor yang memengaruhi keberhasilan akademik, seperti nilai masuk, latar belakang pendidikan, dan performa selama perkuliahan.</w:t>
       </w:r>
     </w:p>
     <w:p>
@@ -659,90 +643,7 @@
           <w:sz w:val="24"/>
           <w:szCs w:val="24"/>
         </w:rPr>
-        <w:t xml:space="preserve">Melalui proyek ini, dilakukan analisis terhadap dataset </w:t>
-      </w:r>
-      <w:r>
-        <w:rPr>
-          <w:rFonts w:ascii="Times New Roman" w:eastAsia="Times New Roman" w:hAnsi="Times New Roman" w:cs="Times New Roman"/>
-          <w:i/>
-          <w:sz w:val="24"/>
-          <w:szCs w:val="24"/>
-        </w:rPr>
-        <w:t>Student Academic Performance</w:t>
-      </w:r>
-      <w:r>
-        <w:rPr>
-          <w:rFonts w:ascii="Times New Roman" w:eastAsia="Times New Roman" w:hAnsi="Times New Roman" w:cs="Times New Roman"/>
-          <w:sz w:val="24"/>
-          <w:szCs w:val="24"/>
-        </w:rPr>
-        <w:t xml:space="preserve"> dari UCI Machine Learning Repository. Fokus analisis diarahkan pada hubungan antara </w:t>
-      </w:r>
-      <w:r>
-        <w:rPr>
-          <w:rFonts w:ascii="Times New Roman" w:eastAsia="Times New Roman" w:hAnsi="Times New Roman" w:cs="Times New Roman"/>
-          <w:sz w:val="24"/>
-          <w:szCs w:val="24"/>
-        </w:rPr>
-        <w:t xml:space="preserve">nilai </w:t>
-      </w:r>
-      <w:r>
-        <w:rPr>
-          <w:rFonts w:ascii="Times New Roman" w:eastAsia="Times New Roman" w:hAnsi="Times New Roman" w:cs="Times New Roman"/>
-          <w:sz w:val="24"/>
-          <w:szCs w:val="24"/>
-        </w:rPr>
-        <w:t>masuk mahasiswa (admission grade)</w:t>
-      </w:r>
-      <w:r>
-        <w:rPr>
-          <w:rFonts w:ascii="Times New Roman" w:eastAsia="Times New Roman" w:hAnsi="Times New Roman" w:cs="Times New Roman"/>
-          <w:sz w:val="24"/>
-          <w:szCs w:val="24"/>
-        </w:rPr>
-        <w:t xml:space="preserve"> dan </w:t>
-      </w:r>
-      <w:r>
-        <w:rPr>
-          <w:rFonts w:ascii="Times New Roman" w:eastAsia="Times New Roman" w:hAnsi="Times New Roman" w:cs="Times New Roman"/>
-          <w:sz w:val="24"/>
-          <w:szCs w:val="24"/>
-        </w:rPr>
-        <w:t>status akademik akhir (Dropout, Enrolled, Graduate)</w:t>
-      </w:r>
-      <w:r>
-        <w:rPr>
-          <w:rFonts w:ascii="Times New Roman" w:eastAsia="Times New Roman" w:hAnsi="Times New Roman" w:cs="Times New Roman"/>
-          <w:sz w:val="24"/>
-          <w:szCs w:val="24"/>
-        </w:rPr>
-        <w:t xml:space="preserve">. Pendekatan ini dilakukan dengan pipeline data science yang mencakup </w:t>
-      </w:r>
-      <w:r>
-        <w:rPr>
-          <w:rFonts w:ascii="Times New Roman" w:eastAsia="Times New Roman" w:hAnsi="Times New Roman" w:cs="Times New Roman"/>
-          <w:i/>
-          <w:sz w:val="24"/>
-          <w:szCs w:val="24"/>
-        </w:rPr>
-        <w:t>Data Collection, Data Preprocessing</w:t>
-      </w:r>
-      <w:r>
-        <w:rPr>
-          <w:rFonts w:ascii="Times New Roman" w:eastAsia="Times New Roman" w:hAnsi="Times New Roman" w:cs="Times New Roman"/>
-          <w:sz w:val="24"/>
-          <w:szCs w:val="24"/>
-        </w:rPr>
-        <w:t xml:space="preserve">, </w:t>
-      </w:r>
-      <w:r>
-        <w:rPr>
-          <w:rFonts w:ascii="Times New Roman" w:eastAsia="Times New Roman" w:hAnsi="Times New Roman" w:cs="Times New Roman"/>
-          <w:i/>
-          <w:sz w:val="24"/>
-          <w:szCs w:val="24"/>
-        </w:rPr>
-        <w:t>Data Visualization, Statistical Analysis</w:t>
+        <w:t>Proyek ini merupakan implementasi praktis dari tahapan analisis data menggunakan metode data science pipeline. Dataset yang digunakan berisi informasi mahasiswa dengan berbagai atribut akademik dan demografis, seperti nilai masuk, status pendaftaran, serta status akhir mahasiswa (Graduate, Dropout, Enrolled). Melalui analisis ini, diharapkan dapat diperoleh pemahaman mengenai faktor-faktor yang memengaruhi keberhasilan akademik mahasiswa serta pengaruh nilai masuk terhadap status kelulusan.</w:t>
       </w:r>
     </w:p>
     <w:p>
@@ -780,7 +681,7 @@
     </w:p>
     <w:p>
       <w:pPr>
-        <w:spacing w:before="240" w:after="240"/>
+        <w:spacing w:before="120" w:after="0"/>
         <w:ind w:left="720"/>
         <w:jc w:val="both"/>
         <w:rPr>
@@ -795,55 +696,24 @@
           <w:sz w:val="24"/>
           <w:szCs w:val="24"/>
         </w:rPr>
-        <w:t xml:space="preserve">Tujuan dari </w:t>
-      </w:r>
-      <w:r>
-        <w:rPr>
-          <w:rFonts w:ascii="Times New Roman" w:eastAsia="Times New Roman" w:hAnsi="Times New Roman" w:cs="Times New Roman"/>
-          <w:sz w:val="24"/>
-          <w:szCs w:val="24"/>
-        </w:rPr>
-        <w:t>proyek ini adalah:</w:t>
-      </w:r>
-    </w:p>
-    <w:p>
-      <w:pPr>
-        <w:numPr>
-          <w:ilvl w:val="0"/>
-          <w:numId w:val="1"/>
-        </w:numPr>
-        <w:spacing w:before="240" w:after="0"/>
-        <w:ind w:left="1440"/>
-        <w:rPr>
-          <w:rFonts w:ascii="Times New Roman" w:eastAsia="Times New Roman" w:hAnsi="Times New Roman" w:cs="Times New Roman"/>
-          <w:sz w:val="24"/>
-          <w:szCs w:val="24"/>
-        </w:rPr>
-      </w:pPr>
-      <w:r>
-        <w:rPr>
-          <w:rFonts w:ascii="Times New Roman" w:eastAsia="Times New Roman" w:hAnsi="Times New Roman" w:cs="Times New Roman"/>
-          <w:sz w:val="24"/>
-          <w:szCs w:val="24"/>
-        </w:rPr>
-        <w:t xml:space="preserve">Mengimplementasikan tahapan </w:t>
-      </w:r>
-      <w:r>
-        <w:rPr>
-          <w:rFonts w:ascii="Times New Roman" w:eastAsia="Times New Roman" w:hAnsi="Times New Roman" w:cs="Times New Roman"/>
-          <w:i/>
-          <w:sz w:val="24"/>
-          <w:szCs w:val="24"/>
-        </w:rPr>
-        <w:t>data science pipeline</w:t>
-      </w:r>
-      <w:r>
-        <w:rPr>
-          <w:rFonts w:ascii="Times New Roman" w:eastAsia="Times New Roman" w:hAnsi="Times New Roman" w:cs="Times New Roman"/>
-          <w:sz w:val="24"/>
-          <w:szCs w:val="24"/>
-        </w:rPr>
-        <w:t xml:space="preserve"> terhadap dataset mahasiswa.</w:t>
+        <w:t>Tujuan dari proyek ini adalah</w:t>
+      </w:r>
+      <w:r>
+        <w:rPr>
+          <w:rFonts w:ascii="Times New Roman" w:eastAsia="Times New Roman" w:hAnsi="Times New Roman" w:cs="Times New Roman"/>
+          <w:sz w:val="24"/>
+          <w:szCs w:val="24"/>
+          <w:lang w:val="id-ID"/>
+        </w:rPr>
+        <w:t xml:space="preserve"> sebagai berikut</w:t>
+      </w:r>
+      <w:r>
+        <w:rPr>
+          <w:rFonts w:ascii="Times New Roman" w:eastAsia="Times New Roman" w:hAnsi="Times New Roman" w:cs="Times New Roman"/>
+          <w:sz w:val="24"/>
+          <w:szCs w:val="24"/>
+        </w:rPr>
+        <w:t>:</w:t>
       </w:r>
     </w:p>
     <w:p>
@@ -853,20 +723,19 @@
           <w:numId w:val="1"/>
         </w:numPr>
         <w:spacing w:after="0"/>
-        <w:ind w:left="1440"/>
-        <w:rPr>
-          <w:rFonts w:ascii="Times New Roman" w:eastAsia="Times New Roman" w:hAnsi="Times New Roman" w:cs="Times New Roman"/>
-          <w:sz w:val="24"/>
-          <w:szCs w:val="24"/>
-        </w:rPr>
-      </w:pPr>
-      <w:r>
-        <w:rPr>
-          <w:rFonts w:ascii="Times New Roman" w:eastAsia="Times New Roman" w:hAnsi="Times New Roman" w:cs="Times New Roman"/>
-          <w:sz w:val="24"/>
-          <w:szCs w:val="24"/>
-        </w:rPr>
-        <w:t>Melakukan visualisasi data untuk memahami pola distribusi dan hubungan antar variabel.</w:t>
+        <w:rPr>
+          <w:rFonts w:ascii="Times New Roman" w:eastAsia="Times New Roman" w:hAnsi="Times New Roman" w:cs="Times New Roman"/>
+          <w:sz w:val="24"/>
+          <w:szCs w:val="24"/>
+        </w:rPr>
+      </w:pPr>
+      <w:r>
+        <w:rPr>
+          <w:rFonts w:ascii="Times New Roman" w:eastAsia="Times New Roman" w:hAnsi="Times New Roman" w:cs="Times New Roman"/>
+          <w:sz w:val="24"/>
+          <w:szCs w:val="24"/>
+        </w:rPr>
+        <w:t>Mengetahui apakah terdapat perbedaan signifikan nilai akademik antar kelompok mahasiswa berdasarkan atribut tertentu.</w:t>
       </w:r>
     </w:p>
     <w:p>
@@ -876,97 +745,19 @@
           <w:numId w:val="1"/>
         </w:numPr>
         <w:spacing w:after="0"/>
-        <w:ind w:left="1440"/>
-        <w:rPr>
-          <w:rFonts w:ascii="Times New Roman" w:eastAsia="Times New Roman" w:hAnsi="Times New Roman" w:cs="Times New Roman"/>
-          <w:sz w:val="24"/>
-          <w:szCs w:val="24"/>
-        </w:rPr>
-      </w:pPr>
-      <w:r>
-        <w:rPr>
-          <w:rFonts w:ascii="Times New Roman" w:eastAsia="Times New Roman" w:hAnsi="Times New Roman" w:cs="Times New Roman"/>
-          <w:sz w:val="24"/>
-          <w:szCs w:val="24"/>
-        </w:rPr>
-        <w:t xml:space="preserve">Mengidentifikasi apakah terdapat perbedaan signifikan nilai </w:t>
-      </w:r>
-      <w:r>
-        <w:rPr>
-          <w:rFonts w:ascii="Times New Roman" w:eastAsia="Times New Roman" w:hAnsi="Times New Roman" w:cs="Times New Roman"/>
-          <w:i/>
-          <w:sz w:val="24"/>
-          <w:szCs w:val="24"/>
-        </w:rPr>
-        <w:t>admission gr</w:t>
-      </w:r>
-      <w:r>
-        <w:rPr>
-          <w:rFonts w:ascii="Times New Roman" w:eastAsia="Times New Roman" w:hAnsi="Times New Roman" w:cs="Times New Roman"/>
-          <w:i/>
-          <w:sz w:val="24"/>
-          <w:szCs w:val="24"/>
-        </w:rPr>
-        <w:t>ade</w:t>
-      </w:r>
-      <w:r>
-        <w:rPr>
-          <w:rFonts w:ascii="Times New Roman" w:eastAsia="Times New Roman" w:hAnsi="Times New Roman" w:cs="Times New Roman"/>
-          <w:sz w:val="24"/>
-          <w:szCs w:val="24"/>
-        </w:rPr>
-        <w:t xml:space="preserve"> antar kelompok </w:t>
-      </w:r>
-      <w:r>
-        <w:rPr>
-          <w:rFonts w:ascii="Times New Roman" w:eastAsia="Times New Roman" w:hAnsi="Times New Roman" w:cs="Times New Roman"/>
-          <w:i/>
-          <w:sz w:val="24"/>
-          <w:szCs w:val="24"/>
-        </w:rPr>
-        <w:t>Graduate</w:t>
-      </w:r>
-      <w:r>
-        <w:rPr>
-          <w:rFonts w:ascii="Times New Roman" w:eastAsia="Times New Roman" w:hAnsi="Times New Roman" w:cs="Times New Roman"/>
-          <w:sz w:val="24"/>
-          <w:szCs w:val="24"/>
-        </w:rPr>
-        <w:t xml:space="preserve">, </w:t>
-      </w:r>
-      <w:r>
-        <w:rPr>
-          <w:rFonts w:ascii="Times New Roman" w:eastAsia="Times New Roman" w:hAnsi="Times New Roman" w:cs="Times New Roman"/>
-          <w:i/>
-          <w:sz w:val="24"/>
-          <w:szCs w:val="24"/>
-        </w:rPr>
-        <w:t>Dropout</w:t>
-      </w:r>
-      <w:r>
-        <w:rPr>
-          <w:rFonts w:ascii="Times New Roman" w:eastAsia="Times New Roman" w:hAnsi="Times New Roman" w:cs="Times New Roman"/>
-          <w:sz w:val="24"/>
-          <w:szCs w:val="24"/>
-        </w:rPr>
-        <w:t xml:space="preserve">, dan </w:t>
-      </w:r>
-      <w:r>
-        <w:rPr>
-          <w:rFonts w:ascii="Times New Roman" w:eastAsia="Times New Roman" w:hAnsi="Times New Roman" w:cs="Times New Roman"/>
-          <w:i/>
-          <w:sz w:val="24"/>
-          <w:szCs w:val="24"/>
-        </w:rPr>
-        <w:t>Enrolled</w:t>
-      </w:r>
-      <w:r>
-        <w:rPr>
-          <w:rFonts w:ascii="Times New Roman" w:eastAsia="Times New Roman" w:hAnsi="Times New Roman" w:cs="Times New Roman"/>
-          <w:sz w:val="24"/>
-          <w:szCs w:val="24"/>
-        </w:rPr>
-        <w:t>.</w:t>
+        <w:rPr>
+          <w:rFonts w:ascii="Times New Roman" w:eastAsia="Times New Roman" w:hAnsi="Times New Roman" w:cs="Times New Roman"/>
+          <w:sz w:val="24"/>
+          <w:szCs w:val="24"/>
+        </w:rPr>
+      </w:pPr>
+      <w:r>
+        <w:rPr>
+          <w:rFonts w:ascii="Times New Roman" w:eastAsia="Times New Roman" w:hAnsi="Times New Roman" w:cs="Times New Roman"/>
+          <w:sz w:val="24"/>
+          <w:szCs w:val="24"/>
+        </w:rPr>
+        <w:t>Menganalisis hubungan antara dua fitur numerik dalam dataset mahasiswa menggunakan metode korelasi non-parametrik.</w:t>
       </w:r>
     </w:p>
     <w:p>
@@ -975,41 +766,21 @@
           <w:ilvl w:val="0"/>
           <w:numId w:val="1"/>
         </w:numPr>
-        <w:spacing w:after="240"/>
-        <w:ind w:left="1440"/>
-        <w:rPr>
-          <w:rFonts w:ascii="Times New Roman" w:eastAsia="Times New Roman" w:hAnsi="Times New Roman" w:cs="Times New Roman"/>
-          <w:sz w:val="24"/>
-          <w:szCs w:val="24"/>
-        </w:rPr>
-      </w:pPr>
-      <w:r>
-        <w:rPr>
-          <w:rFonts w:ascii="Times New Roman" w:eastAsia="Times New Roman" w:hAnsi="Times New Roman" w:cs="Times New Roman"/>
-          <w:sz w:val="24"/>
-          <w:szCs w:val="24"/>
-        </w:rPr>
-        <w:t>Memberikan rekomendasi berbasis data yang dapat mendukung kebijakan akademik kampus.</w:t>
-      </w:r>
-    </w:p>
-    <w:p>
-      <w:pPr>
-        <w:pBdr>
-          <w:top w:val="nil"/>
-          <w:left w:val="nil"/>
-          <w:bottom w:val="nil"/>
-          <w:right w:val="nil"/>
-          <w:between w:val="nil"/>
-        </w:pBdr>
-        <w:spacing w:after="0"/>
-        <w:ind w:left="1080"/>
-        <w:rPr>
-          <w:rFonts w:ascii="Times New Roman" w:eastAsia="Times New Roman" w:hAnsi="Times New Roman" w:cs="Times New Roman"/>
-          <w:b/>
-          <w:sz w:val="24"/>
-          <w:szCs w:val="24"/>
-        </w:rPr>
-      </w:pPr>
+        <w:spacing w:after="100" w:afterAutospacing="1"/>
+        <w:rPr>
+          <w:rFonts w:ascii="Times New Roman" w:eastAsia="Times New Roman" w:hAnsi="Times New Roman" w:cs="Times New Roman"/>
+          <w:sz w:val="24"/>
+          <w:szCs w:val="24"/>
+        </w:rPr>
+      </w:pPr>
+      <w:r>
+        <w:rPr>
+          <w:rFonts w:ascii="Times New Roman" w:eastAsia="Times New Roman" w:hAnsi="Times New Roman" w:cs="Times New Roman"/>
+          <w:sz w:val="24"/>
+          <w:szCs w:val="24"/>
+        </w:rPr>
+        <w:t>Menerapkan teknik data preprocessing lanjutan untuk meningkatkan keandalan hasil analisis statistik terhadap dataset.</w:t>
+      </w:r>
     </w:p>
     <w:p>
       <w:pPr>
@@ -1024,7 +795,7 @@
           <w:right w:val="nil"/>
           <w:between w:val="nil"/>
         </w:pBdr>
-        <w:spacing w:after="0"/>
+        <w:spacing w:after="100" w:afterAutospacing="1"/>
         <w:rPr>
           <w:rFonts w:ascii="Times New Roman" w:eastAsia="Times New Roman" w:hAnsi="Times New Roman" w:cs="Times New Roman"/>
           <w:b/>
@@ -1063,75 +834,7 @@
           <w:sz w:val="24"/>
           <w:szCs w:val="24"/>
         </w:rPr>
-        <w:t xml:space="preserve">Apakah nilai </w:t>
-      </w:r>
-      <w:r>
-        <w:rPr>
-          <w:rFonts w:ascii="Times New Roman" w:eastAsia="Times New Roman" w:hAnsi="Times New Roman" w:cs="Times New Roman"/>
-          <w:i/>
-          <w:sz w:val="24"/>
-          <w:szCs w:val="24"/>
-        </w:rPr>
-        <w:t>admission grade</w:t>
-      </w:r>
-      <w:r>
-        <w:rPr>
-          <w:rFonts w:ascii="Times New Roman" w:eastAsia="Times New Roman" w:hAnsi="Times New Roman" w:cs="Times New Roman"/>
-          <w:sz w:val="24"/>
-          <w:szCs w:val="24"/>
-        </w:rPr>
-        <w:t xml:space="preserve"> memiliki perbedaan signifikan antar kelompok status mahasiswa (</w:t>
-      </w:r>
-      <w:r>
-        <w:rPr>
-          <w:rFonts w:ascii="Times New Roman" w:eastAsia="Times New Roman" w:hAnsi="Times New Roman" w:cs="Times New Roman"/>
-          <w:i/>
-          <w:sz w:val="24"/>
-          <w:szCs w:val="24"/>
-        </w:rPr>
-        <w:t>Graduate</w:t>
-      </w:r>
-      <w:r>
-        <w:rPr>
-          <w:rFonts w:ascii="Times New Roman" w:eastAsia="Times New Roman" w:hAnsi="Times New Roman" w:cs="Times New Roman"/>
-          <w:sz w:val="24"/>
-          <w:szCs w:val="24"/>
-        </w:rPr>
-        <w:t xml:space="preserve">, </w:t>
-      </w:r>
-      <w:r>
-        <w:rPr>
-          <w:rFonts w:ascii="Times New Roman" w:eastAsia="Times New Roman" w:hAnsi="Times New Roman" w:cs="Times New Roman"/>
-          <w:i/>
-          <w:sz w:val="24"/>
-          <w:szCs w:val="24"/>
-        </w:rPr>
-        <w:t>Dropout</w:t>
-      </w:r>
-      <w:r>
-        <w:rPr>
-          <w:rFonts w:ascii="Times New Roman" w:eastAsia="Times New Roman" w:hAnsi="Times New Roman" w:cs="Times New Roman"/>
-          <w:sz w:val="24"/>
-          <w:szCs w:val="24"/>
-        </w:rPr>
-        <w:t xml:space="preserve">, </w:t>
-      </w:r>
-      <w:r>
-        <w:rPr>
-          <w:rFonts w:ascii="Times New Roman" w:eastAsia="Times New Roman" w:hAnsi="Times New Roman" w:cs="Times New Roman"/>
-          <w:i/>
-          <w:sz w:val="24"/>
-          <w:szCs w:val="24"/>
-        </w:rPr>
-        <w:t>Enrolled</w:t>
-      </w:r>
-      <w:r>
-        <w:rPr>
-          <w:rFonts w:ascii="Times New Roman" w:eastAsia="Times New Roman" w:hAnsi="Times New Roman" w:cs="Times New Roman"/>
-          <w:sz w:val="24"/>
-          <w:szCs w:val="24"/>
-        </w:rPr>
-        <w:t>)?</w:t>
+        <w:t>Apakah terdapat perbedaan signifikan nilai akademik antar kelompok mahasiswa berdasarkan atribut tertentu?</w:t>
       </w:r>
     </w:p>
     <w:p>
@@ -1153,24 +856,7 @@
           <w:sz w:val="24"/>
           <w:szCs w:val="24"/>
         </w:rPr>
-        <w:t xml:space="preserve">Apakah terdapat hubungan antara </w:t>
-      </w:r>
-      <w:r>
-        <w:rPr>
-          <w:rFonts w:ascii="Times New Roman" w:eastAsia="Times New Roman" w:hAnsi="Times New Roman" w:cs="Times New Roman"/>
-          <w:i/>
-          <w:sz w:val="24"/>
-          <w:szCs w:val="24"/>
-        </w:rPr>
-        <w:t>admission grade</w:t>
-      </w:r>
-      <w:r>
-        <w:rPr>
-          <w:rFonts w:ascii="Times New Roman" w:eastAsia="Times New Roman" w:hAnsi="Times New Roman" w:cs="Times New Roman"/>
-          <w:sz w:val="24"/>
-          <w:szCs w:val="24"/>
-        </w:rPr>
-        <w:t xml:space="preserve"> dan performa akademik semester pertama mahasiswa?</w:t>
+        <w:t>Bagaimana hubungan antara dua fitur numerik dalam dataset mahasiswa berdasarkan analisis korelasi non-parametrik?</w:t>
       </w:r>
     </w:p>
     <w:p>
@@ -1192,7 +878,7 @@
           <w:sz w:val="24"/>
           <w:szCs w:val="24"/>
         </w:rPr>
-        <w:t>Fitur akademik apa yang paling berpengaruh terhadap status akhir mahasiswa berdasarkan hasil analisis statistik?</w:t>
+        <w:t>Bagaimana penerapan teknik data preprocessing dapat meningkatkan keandalan hasil analisis statistik terhadap dataset?</w:t>
       </w:r>
     </w:p>
     <w:p>
@@ -1205,7 +891,6 @@
           <w:between w:val="nil"/>
         </w:pBdr>
         <w:spacing w:after="0"/>
-        <w:ind w:left="1080"/>
         <w:rPr>
           <w:rFonts w:ascii="Times New Roman" w:eastAsia="Times New Roman" w:hAnsi="Times New Roman" w:cs="Times New Roman"/>
           <w:sz w:val="24"/>
@@ -1273,14 +958,7 @@
           <w:rFonts w:ascii="Times New Roman" w:eastAsia="Times New Roman" w:hAnsi="Times New Roman" w:cs="Times New Roman"/>
           <w:color w:val="FF0000"/>
         </w:rPr>
-        <w:t>penjel</w:t>
-      </w:r>
-      <w:r>
-        <w:rPr>
-          <w:rFonts w:ascii="Times New Roman" w:eastAsia="Times New Roman" w:hAnsi="Times New Roman" w:cs="Times New Roman"/>
-          <w:color w:val="FF0000"/>
-        </w:rPr>
-        <w:t>asan alur pengerjaan data science: collection, visualization, preprocessing, analysis).</w:t>
+        <w:t>penjelasan alur pengerjaan data science: collection, visualization, preprocessing, analysis).</w:t>
       </w:r>
     </w:p>
     <w:p>
@@ -1325,21 +1003,88 @@
           <w:between w:val="nil"/>
         </w:pBdr>
         <w:spacing w:after="0"/>
-        <w:ind w:left="1440"/>
-        <w:rPr>
-          <w:rFonts w:ascii="Times New Roman" w:eastAsia="Times New Roman" w:hAnsi="Times New Roman" w:cs="Times New Roman"/>
-          <w:sz w:val="24"/>
-          <w:szCs w:val="24"/>
-        </w:rPr>
-      </w:pPr>
-      <w:r>
-        <w:rPr>
-          <w:rFonts w:ascii="Times New Roman" w:eastAsia="Times New Roman" w:hAnsi="Times New Roman" w:cs="Times New Roman"/>
-          <w:sz w:val="24"/>
-          <w:szCs w:val="24"/>
-        </w:rPr>
-        <w:t>Dataset yang digunakan berasal dari:</w:t>
-      </w:r>
+        <w:ind w:left="1133"/>
+        <w:jc w:val="both"/>
+        <w:rPr>
+          <w:rFonts w:ascii="Times New Roman" w:eastAsia="Times New Roman" w:hAnsi="Times New Roman" w:cs="Times New Roman"/>
+          <w:sz w:val="24"/>
+          <w:szCs w:val="24"/>
+          <w:lang w:val="id-ID"/>
+        </w:rPr>
+      </w:pPr>
+      <w:r>
+        <w:rPr>
+          <w:rFonts w:ascii="Times New Roman" w:eastAsia="Times New Roman" w:hAnsi="Times New Roman" w:cs="Times New Roman"/>
+          <w:sz w:val="24"/>
+          <w:szCs w:val="24"/>
+        </w:rPr>
+        <w:t xml:space="preserve">Dataset yang digunakan dalam penelitian ini berasal dari repositori publik UCI Machine Learning Repository, dengan judul “Predict Students Dropout and Academic Success”. Dataset ini berisi 4424 observasi dan 37 atribut (fitur) yang mencakup </w:t>
+      </w:r>
+      <w:r>
+        <w:rPr>
+          <w:rFonts w:ascii="Times New Roman" w:eastAsia="Times New Roman" w:hAnsi="Times New Roman" w:cs="Times New Roman"/>
+          <w:sz w:val="24"/>
+          <w:szCs w:val="24"/>
+        </w:rPr>
+        <w:t>umur, status perkawinan, mode pendaftaran, nilai masuk (</w:t>
+      </w:r>
+      <w:r>
+        <w:rPr>
+          <w:rFonts w:ascii="Times New Roman" w:eastAsia="Times New Roman" w:hAnsi="Times New Roman" w:cs="Times New Roman"/>
+          <w:i/>
+          <w:sz w:val="24"/>
+          <w:szCs w:val="24"/>
+        </w:rPr>
+        <w:t>admission grade</w:t>
+      </w:r>
+      <w:r>
+        <w:rPr>
+          <w:rFonts w:ascii="Times New Roman" w:eastAsia="Times New Roman" w:hAnsi="Times New Roman" w:cs="Times New Roman"/>
+          <w:sz w:val="24"/>
+          <w:szCs w:val="24"/>
+        </w:rPr>
+        <w:t>), nilai per semester, dan status akhir mahasiswa (</w:t>
+      </w:r>
+      <w:r>
+        <w:rPr>
+          <w:rFonts w:ascii="Times New Roman" w:eastAsia="Times New Roman" w:hAnsi="Times New Roman" w:cs="Times New Roman"/>
+          <w:i/>
+          <w:sz w:val="24"/>
+          <w:szCs w:val="24"/>
+        </w:rPr>
+        <w:t>target</w:t>
+      </w:r>
+      <w:r>
+        <w:rPr>
+          <w:rFonts w:ascii="Times New Roman" w:eastAsia="Times New Roman" w:hAnsi="Times New Roman" w:cs="Times New Roman"/>
+          <w:sz w:val="24"/>
+          <w:szCs w:val="24"/>
+        </w:rPr>
+        <w:t>).</w:t>
+      </w:r>
+      <w:r>
+        <w:rPr>
+          <w:rFonts w:ascii="Times New Roman" w:eastAsia="Times New Roman" w:hAnsi="Times New Roman" w:cs="Times New Roman"/>
+          <w:sz w:val="24"/>
+          <w:szCs w:val="24"/>
+          <w:lang w:val="id-ID"/>
+        </w:rPr>
+        <w:t xml:space="preserve"> </w:t>
+      </w:r>
+      <w:r>
+        <w:t>Tautan sumber dataset:</w:t>
+      </w:r>
+      <w:r>
+        <w:t xml:space="preserve"> </w:t>
+      </w:r>
+      <w:hyperlink r:id="rId7" w:tgtFrame="_new" w:history="1">
+        <w:r>
+          <w:rPr>
+            <w:rStyle w:val="Hyperlink"/>
+          </w:rPr>
+          <w:t>https://archive.ics.uci.edu/dataset/697/predict+students+dropout+and+academic+success</w:t>
+        </w:r>
+      </w:hyperlink>
     </w:p>
     <w:p>
       <w:pPr>
@@ -1351,7 +1096,7 @@
           <w:between w:val="nil"/>
         </w:pBdr>
         <w:spacing w:after="0"/>
-        <w:ind w:left="1440"/>
+        <w:ind w:left="413" w:firstLine="720"/>
         <w:rPr>
           <w:rFonts w:ascii="Times New Roman" w:eastAsia="Times New Roman" w:hAnsi="Times New Roman" w:cs="Times New Roman"/>
           <w:b/>
@@ -1366,46 +1111,9 @@
           <w:sz w:val="24"/>
           <w:szCs w:val="24"/>
         </w:rPr>
-        <w:t>UCI Machine Learning Repository</w:t>
-      </w:r>
-      <w:r>
-        <w:rPr>
-          <w:rFonts w:ascii="Times New Roman" w:eastAsia="Times New Roman" w:hAnsi="Times New Roman" w:cs="Times New Roman"/>
-          <w:sz w:val="24"/>
-          <w:szCs w:val="24"/>
-        </w:rPr>
-        <w:t xml:space="preserve"> — </w:t>
-      </w:r>
-      <w:r>
-        <w:rPr>
-          <w:rFonts w:ascii="Times New Roman" w:eastAsia="Times New Roman" w:hAnsi="Times New Roman" w:cs="Times New Roman"/>
-          <w:i/>
-          <w:sz w:val="24"/>
-          <w:szCs w:val="24"/>
-        </w:rPr>
-        <w:t>Predict Students Dropout and Academic Success</w:t>
-      </w:r>
-      <w:r>
-        <w:rPr>
-          <w:rFonts w:ascii="Times New Roman" w:eastAsia="Times New Roman" w:hAnsi="Times New Roman" w:cs="Times New Roman"/>
-          <w:i/>
-          <w:sz w:val="24"/>
-          <w:szCs w:val="24"/>
-        </w:rPr>
-        <w:br/>
-      </w:r>
-      <w:hyperlink r:id="rId7">
-        <w:r>
-          <w:rPr>
-            <w:rFonts w:ascii="Times New Roman" w:eastAsia="Times New Roman" w:hAnsi="Times New Roman" w:cs="Times New Roman"/>
-            <w:color w:val="1155CC"/>
-            <w:sz w:val="24"/>
-            <w:szCs w:val="24"/>
-            <w:u w:val="single"/>
-          </w:rPr>
-          <w:t>https://archive.ics.uci.edu/dataset/697/predict+students+dropout+and+academic+success</w:t>
-        </w:r>
-      </w:hyperlink>
+        <w:lastRenderedPageBreak/>
+        <w:t>Alasan pemilihan dataset:</w:t>
+      </w:r>
     </w:p>
     <w:p>
       <w:pPr>
@@ -1417,30 +1125,25 @@
           <w:between w:val="nil"/>
         </w:pBdr>
         <w:spacing w:after="0"/>
-        <w:ind w:left="1440"/>
-        <w:rPr>
-          <w:rFonts w:ascii="Times New Roman" w:eastAsia="Times New Roman" w:hAnsi="Times New Roman" w:cs="Times New Roman"/>
-          <w:b/>
-          <w:sz w:val="24"/>
-          <w:szCs w:val="24"/>
-        </w:rPr>
-      </w:pPr>
-      <w:r>
-        <w:rPr>
-          <w:rFonts w:ascii="Times New Roman" w:eastAsia="Times New Roman" w:hAnsi="Times New Roman" w:cs="Times New Roman"/>
-          <w:b/>
-          <w:sz w:val="24"/>
-          <w:szCs w:val="24"/>
-        </w:rPr>
-        <w:t>Karakteristik dataset:</w:t>
-      </w:r>
-    </w:p>
-    <w:p>
-      <w:pPr>
-        <w:numPr>
-          <w:ilvl w:val="0"/>
-          <w:numId w:val="4"/>
-        </w:numPr>
+        <w:ind w:left="1133"/>
+        <w:jc w:val="both"/>
+        <w:rPr>
+          <w:rFonts w:ascii="Times New Roman" w:eastAsia="Times New Roman" w:hAnsi="Times New Roman" w:cs="Times New Roman"/>
+          <w:sz w:val="24"/>
+          <w:szCs w:val="24"/>
+        </w:rPr>
+      </w:pPr>
+      <w:r>
+        <w:rPr>
+          <w:rFonts w:ascii="Times New Roman" w:eastAsia="Times New Roman" w:hAnsi="Times New Roman" w:cs="Times New Roman"/>
+          <w:sz w:val="24"/>
+          <w:szCs w:val="24"/>
+        </w:rPr>
+        <w:t>Dataset ini kredibel, relevan dengan analisis pendidikan tinggi, memenuhi syarat minimal fitur dan baris (≥20 &amp; ≥2000), serta menyediakan data akademik dan demografis lengkap untuk menganalisis risiko dropout.</w:t>
+      </w:r>
+    </w:p>
+    <w:p>
+      <w:pPr>
         <w:pBdr>
           <w:top w:val="nil"/>
           <w:left w:val="nil"/>
@@ -1449,46 +1152,16 @@
           <w:between w:val="nil"/>
         </w:pBdr>
         <w:spacing w:after="0"/>
-        <w:rPr>
-          <w:rFonts w:ascii="Times New Roman" w:eastAsia="Times New Roman" w:hAnsi="Times New Roman" w:cs="Times New Roman"/>
-          <w:sz w:val="24"/>
-          <w:szCs w:val="24"/>
-        </w:rPr>
-      </w:pPr>
-      <w:r>
-        <w:rPr>
-          <w:rFonts w:ascii="Times New Roman" w:eastAsia="Times New Roman" w:hAnsi="Times New Roman" w:cs="Times New Roman"/>
-          <w:sz w:val="24"/>
-          <w:szCs w:val="24"/>
-        </w:rPr>
-        <w:lastRenderedPageBreak/>
-        <w:t xml:space="preserve">Jumlah observasi: </w:t>
-      </w:r>
-      <w:r>
-        <w:rPr>
-          <w:rFonts w:ascii="Times New Roman" w:eastAsia="Times New Roman" w:hAnsi="Times New Roman" w:cs="Times New Roman"/>
-          <w:b/>
-          <w:sz w:val="24"/>
-          <w:szCs w:val="24"/>
-        </w:rPr>
-        <w:t>4.424 baris</w:t>
-      </w:r>
-      <w:r>
-        <w:rPr>
-          <w:rFonts w:ascii="Times New Roman" w:eastAsia="Times New Roman" w:hAnsi="Times New Roman" w:cs="Times New Roman"/>
-          <w:b/>
-          <w:sz w:val="24"/>
-          <w:szCs w:val="24"/>
-        </w:rPr>
-        <w:br/>
-      </w:r>
-    </w:p>
-    <w:p>
-      <w:pPr>
-        <w:numPr>
-          <w:ilvl w:val="0"/>
-          <w:numId w:val="4"/>
-        </w:numPr>
+        <w:ind w:left="1133"/>
+        <w:rPr>
+          <w:rFonts w:ascii="Times New Roman" w:eastAsia="Times New Roman" w:hAnsi="Times New Roman" w:cs="Times New Roman"/>
+          <w:sz w:val="24"/>
+          <w:szCs w:val="24"/>
+        </w:rPr>
+      </w:pPr>
+    </w:p>
+    <w:p>
+      <w:pPr>
         <w:pBdr>
           <w:top w:val="nil"/>
           <w:left w:val="nil"/>
@@ -1497,184 +1170,56 @@
           <w:between w:val="nil"/>
         </w:pBdr>
         <w:spacing w:after="0"/>
-        <w:rPr>
-          <w:rFonts w:ascii="Times New Roman" w:eastAsia="Times New Roman" w:hAnsi="Times New Roman" w:cs="Times New Roman"/>
-          <w:sz w:val="24"/>
-          <w:szCs w:val="24"/>
-        </w:rPr>
-      </w:pPr>
-      <w:r>
-        <w:rPr>
-          <w:rFonts w:ascii="Times New Roman" w:eastAsia="Times New Roman" w:hAnsi="Times New Roman" w:cs="Times New Roman"/>
-          <w:sz w:val="24"/>
-          <w:szCs w:val="24"/>
-        </w:rPr>
-        <w:t>Jumlah fitur:</w:t>
-      </w:r>
-      <w:r>
-        <w:rPr>
-          <w:rFonts w:ascii="Times New Roman" w:eastAsia="Times New Roman" w:hAnsi="Times New Roman" w:cs="Times New Roman"/>
-          <w:sz w:val="24"/>
-          <w:szCs w:val="24"/>
-        </w:rPr>
-        <w:t xml:space="preserve"> </w:t>
-      </w:r>
-      <w:r>
-        <w:rPr>
-          <w:rFonts w:ascii="Times New Roman" w:eastAsia="Times New Roman" w:hAnsi="Times New Roman" w:cs="Times New Roman"/>
-          <w:b/>
-          <w:sz w:val="24"/>
-          <w:szCs w:val="24"/>
-        </w:rPr>
-        <w:t>37 kolom</w:t>
-      </w:r>
-      <w:r>
-        <w:rPr>
-          <w:rFonts w:ascii="Times New Roman" w:eastAsia="Times New Roman" w:hAnsi="Times New Roman" w:cs="Times New Roman"/>
-          <w:b/>
-          <w:sz w:val="24"/>
-          <w:szCs w:val="24"/>
-        </w:rPr>
-        <w:br/>
-      </w:r>
-    </w:p>
-    <w:p>
-      <w:pPr>
-        <w:numPr>
-          <w:ilvl w:val="0"/>
-          <w:numId w:val="4"/>
-        </w:numPr>
-        <w:pBdr>
-          <w:top w:val="nil"/>
-          <w:left w:val="nil"/>
-          <w:bottom w:val="nil"/>
-          <w:right w:val="nil"/>
-          <w:between w:val="nil"/>
-        </w:pBdr>
-        <w:spacing w:after="0"/>
-        <w:rPr>
-          <w:rFonts w:ascii="Times New Roman" w:eastAsia="Times New Roman" w:hAnsi="Times New Roman" w:cs="Times New Roman"/>
-          <w:sz w:val="24"/>
-          <w:szCs w:val="24"/>
-        </w:rPr>
-      </w:pPr>
-      <w:r>
-        <w:rPr>
-          <w:rFonts w:ascii="Times New Roman" w:eastAsia="Times New Roman" w:hAnsi="Times New Roman" w:cs="Times New Roman"/>
-          <w:sz w:val="24"/>
-          <w:szCs w:val="24"/>
-        </w:rPr>
-        <w:t>Atribut mencakup: umur, status perkawinan, mode pendaftaran, nilai masuk (</w:t>
-      </w:r>
-      <w:r>
-        <w:rPr>
-          <w:rFonts w:ascii="Times New Roman" w:eastAsia="Times New Roman" w:hAnsi="Times New Roman" w:cs="Times New Roman"/>
-          <w:i/>
-          <w:sz w:val="24"/>
-          <w:szCs w:val="24"/>
-        </w:rPr>
-        <w:t>admission grade</w:t>
-      </w:r>
-      <w:r>
-        <w:rPr>
-          <w:rFonts w:ascii="Times New Roman" w:eastAsia="Times New Roman" w:hAnsi="Times New Roman" w:cs="Times New Roman"/>
-          <w:sz w:val="24"/>
-          <w:szCs w:val="24"/>
-        </w:rPr>
-        <w:t>), nilai per semester, dan status akhir mahasiswa (</w:t>
-      </w:r>
-      <w:r>
-        <w:rPr>
-          <w:rFonts w:ascii="Times New Roman" w:eastAsia="Times New Roman" w:hAnsi="Times New Roman" w:cs="Times New Roman"/>
-          <w:i/>
-          <w:sz w:val="24"/>
-          <w:szCs w:val="24"/>
-        </w:rPr>
-        <w:t>target</w:t>
-      </w:r>
-      <w:r>
-        <w:rPr>
-          <w:rFonts w:ascii="Times New Roman" w:eastAsia="Times New Roman" w:hAnsi="Times New Roman" w:cs="Times New Roman"/>
-          <w:sz w:val="24"/>
-          <w:szCs w:val="24"/>
-        </w:rPr>
-        <w:t>).</w:t>
-      </w:r>
-    </w:p>
-    <w:p>
-      <w:pPr>
-        <w:pBdr>
-          <w:top w:val="nil"/>
-          <w:left w:val="nil"/>
-          <w:bottom w:val="nil"/>
-          <w:right w:val="nil"/>
-          <w:between w:val="nil"/>
-        </w:pBdr>
-        <w:spacing w:after="0"/>
-        <w:ind w:left="1440"/>
-      </w:pPr>
-      <w:r>
-        <w:rPr>
-          <w:rFonts w:ascii="Times New Roman" w:eastAsia="Times New Roman" w:hAnsi="Times New Roman" w:cs="Times New Roman"/>
-          <w:b/>
-          <w:sz w:val="24"/>
-          <w:szCs w:val="24"/>
-        </w:rPr>
-        <w:t>Alasan pemilihan dataset:</w:t>
-      </w:r>
-      <w:r>
-        <w:rPr>
-          <w:rFonts w:ascii="Times New Roman" w:eastAsia="Times New Roman" w:hAnsi="Times New Roman" w:cs="Times New Roman"/>
-          <w:b/>
-          <w:sz w:val="24"/>
-          <w:szCs w:val="24"/>
-        </w:rPr>
-        <w:br/>
-      </w:r>
-      <w:sdt>
-        <w:sdtPr>
-          <w:tag w:val="goog_rdk_0"/>
-          <w:id w:val="791831193"/>
-        </w:sdtPr>
-        <w:sdtEndPr/>
-        <w:sdtContent>
-          <w:r>
-            <w:rPr>
-              <w:rFonts w:ascii="Gungsuh" w:eastAsia="Gungsuh" w:hAnsi="Gungsuh" w:cs="Gungsuh"/>
-              <w:sz w:val="24"/>
-              <w:szCs w:val="24"/>
-            </w:rPr>
-            <w:t xml:space="preserve"> Dataset ini kredibel, relevan dengan analisis pendidikan tinggi, meme</w:t>
-          </w:r>
-          <w:r>
-            <w:rPr>
-              <w:rFonts w:ascii="Gungsuh" w:eastAsia="Gungsuh" w:hAnsi="Gungsuh" w:cs="Gungsuh"/>
-              <w:sz w:val="24"/>
-              <w:szCs w:val="24"/>
-            </w:rPr>
-            <w:t>nuhi syarat minimal fitur dan baris (≥20 &amp; ≥2000), serta menyediakan data akademik dan demografis lengkap untuk menganalisis risiko dropout.</w:t>
-          </w:r>
-        </w:sdtContent>
-      </w:sdt>
-    </w:p>
-    <w:p>
-      <w:pPr>
-        <w:pBdr>
-          <w:top w:val="nil"/>
-          <w:left w:val="nil"/>
-          <w:bottom w:val="nil"/>
-          <w:right w:val="nil"/>
-          <w:between w:val="nil"/>
-        </w:pBdr>
-        <w:spacing w:after="0"/>
-        <w:ind w:left="1440"/>
-        <w:rPr>
-          <w:rFonts w:ascii="Times New Roman" w:eastAsia="Times New Roman" w:hAnsi="Times New Roman" w:cs="Times New Roman"/>
-          <w:b/>
-          <w:sz w:val="24"/>
-          <w:szCs w:val="24"/>
-        </w:rPr>
-      </w:pPr>
+        <w:ind w:left="1133"/>
+        <w:jc w:val="both"/>
+        <w:rPr>
+          <w:rFonts w:ascii="Times New Roman" w:eastAsia="Times New Roman" w:hAnsi="Times New Roman" w:cs="Times New Roman"/>
+          <w:sz w:val="24"/>
+          <w:szCs w:val="24"/>
+        </w:rPr>
+      </w:pPr>
+      <w:r>
+        <w:rPr>
+          <w:rFonts w:ascii="Times New Roman" w:eastAsia="Times New Roman" w:hAnsi="Times New Roman" w:cs="Times New Roman"/>
+          <w:sz w:val="24"/>
+          <w:szCs w:val="24"/>
+        </w:rPr>
+        <w:t xml:space="preserve">Dataset dibaca menggunakan library pandas, dengan separator </w:t>
+      </w:r>
+      <w:r>
+        <w:rPr>
+          <w:rFonts w:ascii="Times New Roman" w:eastAsia="Times New Roman" w:hAnsi="Times New Roman" w:cs="Times New Roman"/>
+          <w:sz w:val="24"/>
+          <w:szCs w:val="24"/>
+          <w:lang w:val="id-ID"/>
+        </w:rPr>
+        <w:t>“</w:t>
+      </w:r>
+      <w:r>
+        <w:rPr>
+          <w:rFonts w:ascii="Times New Roman" w:eastAsia="Times New Roman" w:hAnsi="Times New Roman" w:cs="Times New Roman"/>
+          <w:sz w:val="24"/>
+          <w:szCs w:val="24"/>
+        </w:rPr>
+        <w:t>;</w:t>
+      </w:r>
+      <w:r>
+        <w:rPr>
+          <w:rFonts w:ascii="Times New Roman" w:eastAsia="Times New Roman" w:hAnsi="Times New Roman" w:cs="Times New Roman"/>
+          <w:sz w:val="24"/>
+          <w:szCs w:val="24"/>
+          <w:lang w:val="id-ID"/>
+        </w:rPr>
+        <w:t>”</w:t>
+      </w:r>
+      <w:r>
+        <w:rPr>
+          <w:rFonts w:ascii="Times New Roman" w:eastAsia="Times New Roman" w:hAnsi="Times New Roman" w:cs="Times New Roman"/>
+          <w:sz w:val="24"/>
+          <w:szCs w:val="24"/>
+        </w:rPr>
+        <w:t xml:space="preserve"> untuk menyesuaikan format file. Setelah dimuat, dilakukan identifikasi awal kolom numerik dan kategorikal untuk menentukan strategi analisis berikutnya</w:t>
+      </w:r>
     </w:p>
     <w:p>
       <w:pPr>
@@ -2001,16 +1546,7 @@
           <w:sz w:val="24"/>
           <w:szCs w:val="24"/>
         </w:rPr>
-        <w:t>F</w:t>
-      </w:r>
-      <w:r>
-        <w:rPr>
-          <w:rFonts w:ascii="Times New Roman" w:eastAsia="Times New Roman" w:hAnsi="Times New Roman" w:cs="Times New Roman"/>
-          <w:b/>
-          <w:sz w:val="24"/>
-          <w:szCs w:val="24"/>
-        </w:rPr>
-        <w:t>eature Reduction</w:t>
+        <w:t>Feature Reduction</w:t>
       </w:r>
     </w:p>
     <w:p>
@@ -2037,16 +1573,7 @@
           <w:sz w:val="24"/>
           <w:szCs w:val="24"/>
         </w:rPr>
-        <w:t xml:space="preserve">Untuk mengurangi dimensi data, dilakukan Principal Component Analysis (PCA) dengan mempertahankan 10 komponen utama. Hasil analisis menunjukkan bahwa sekitar 90% variansi data dapat dijelaskan oleh sepuluh komponen tersebut. Pengurangan dimensi ini membantu </w:t>
-      </w:r>
-      <w:r>
-        <w:rPr>
-          <w:rFonts w:ascii="Times New Roman" w:eastAsia="Times New Roman" w:hAnsi="Times New Roman" w:cs="Times New Roman"/>
-          <w:sz w:val="24"/>
-          <w:szCs w:val="24"/>
-        </w:rPr>
-        <w:lastRenderedPageBreak/>
-        <w:t>mempercepat proses analisis tanpa mengorbankan informasi penting yang terkandung dalam data.</w:t>
+        <w:t>Untuk mengurangi dimensi data, dilakukan Principal Component Analysis (PCA) dengan mempertahankan 10 komponen utama. Hasil analisis menunjukkan bahwa sekitar 90% variansi data dapat dijelaskan oleh sepuluh komponen tersebut. Pengurangan dimensi ini membantu mempercepat proses analisis tanpa mengorbankan informasi penting yang terkandung dalam data.</w:t>
       </w:r>
     </w:p>
     <w:p>
@@ -2074,8 +1601,6 @@
         </w:rPr>
         <w:t>Hasil akhir preprocessing menghasilkan data bersih dan terstandarisasi dengan variansi terjaga.</w:t>
       </w:r>
-      <w:bookmarkStart w:id="2" w:name="_GoBack"/>
-      <w:bookmarkEnd w:id="2"/>
     </w:p>
     <w:p>
       <w:pPr>
@@ -2136,7 +1661,8 @@
           <w:between w:val="nil"/>
         </w:pBdr>
         <w:spacing w:after="0"/>
-        <w:ind w:left="1440"/>
+        <w:ind w:left="1133"/>
+        <w:jc w:val="both"/>
         <w:rPr>
           <w:rFonts w:ascii="Times New Roman" w:eastAsia="Times New Roman" w:hAnsi="Times New Roman" w:cs="Times New Roman"/>
           <w:b/>
@@ -2146,11 +1672,28 @@
       </w:pPr>
       <w:r>
         <w:rPr>
-          <w:rFonts w:ascii="Times New Roman" w:eastAsia="Times New Roman" w:hAnsi="Times New Roman" w:cs="Times New Roman"/>
-          <w:sz w:val="24"/>
-          <w:szCs w:val="24"/>
-        </w:rPr>
-        <w:t>Beberapa visualisasi utama yang dilakukan:</w:t>
+          <w:rFonts w:ascii="Times New Roman" w:hAnsi="Times New Roman" w:cs="Times New Roman"/>
+          <w:sz w:val="24"/>
+          <w:szCs w:val="24"/>
+        </w:rPr>
+        <w:t>Tahapan ini bertujuan untuk memahami distribusi data, mendeteksi adanya outlier, serta mengidentifikasi hubungan antar variabel numerik maupun kategorikal.</w:t>
+      </w:r>
+      <w:r>
+        <w:rPr>
+          <w:rFonts w:ascii="Times New Roman" w:hAnsi="Times New Roman" w:cs="Times New Roman"/>
+          <w:sz w:val="24"/>
+          <w:szCs w:val="24"/>
+          <w:lang w:val="id-ID"/>
+        </w:rPr>
+        <w:t xml:space="preserve"> </w:t>
+      </w:r>
+      <w:r>
+        <w:rPr>
+          <w:rFonts w:ascii="Times New Roman" w:hAnsi="Times New Roman" w:cs="Times New Roman"/>
+          <w:sz w:val="24"/>
+          <w:szCs w:val="24"/>
+        </w:rPr>
+        <w:t>Beberapa jenis visualisasi yang digunakan antara lain:</w:t>
       </w:r>
     </w:p>
     <w:p>
@@ -2170,12 +1713,12 @@
         <w:tblpPr w:leftFromText="180" w:rightFromText="180" w:topFromText="180" w:bottomFromText="180" w:vertAnchor="text" w:tblpX="690"/>
         <w:tblW w:w="9025" w:type="dxa"/>
         <w:tblBorders>
-          <w:top w:val="nil"/>
-          <w:left w:val="nil"/>
-          <w:bottom w:val="nil"/>
-          <w:right w:val="nil"/>
-          <w:insideH w:val="nil"/>
-          <w:insideV w:val="nil"/>
+          <w:top w:val="single" w:sz="4" w:space="0" w:color="auto"/>
+          <w:left w:val="single" w:sz="4" w:space="0" w:color="auto"/>
+          <w:bottom w:val="single" w:sz="4" w:space="0" w:color="auto"/>
+          <w:right w:val="single" w:sz="4" w:space="0" w:color="auto"/>
+          <w:insideH w:val="single" w:sz="4" w:space="0" w:color="auto"/>
+          <w:insideV w:val="single" w:sz="4" w:space="0" w:color="auto"/>
         </w:tblBorders>
         <w:tblLayout w:type="fixed"/>
         <w:tblLook w:val="0600" w:firstRow="0" w:lastRow="0" w:firstColumn="0" w:lastColumn="0" w:noHBand="1" w:noVBand="1"/>
@@ -2192,13 +1735,7 @@
         </w:trPr>
         <w:tc>
           <w:tcPr>
-            <w:tcW w:w="2692" w:type="dxa"/>
-            <w:tcBorders>
-              <w:top w:val="nil"/>
-              <w:left w:val="nil"/>
-              <w:bottom w:val="nil"/>
-              <w:right w:val="nil"/>
-            </w:tcBorders>
+            <w:tcW w:w="2693" w:type="dxa"/>
           </w:tcPr>
           <w:p>
             <w:pPr>
@@ -2223,12 +1760,6 @@
         <w:tc>
           <w:tcPr>
             <w:tcW w:w="3080" w:type="dxa"/>
-            <w:tcBorders>
-              <w:top w:val="nil"/>
-              <w:left w:val="nil"/>
-              <w:bottom w:val="nil"/>
-              <w:right w:val="nil"/>
-            </w:tcBorders>
           </w:tcPr>
           <w:p>
             <w:pPr>
@@ -2253,12 +1784,6 @@
         <w:tc>
           <w:tcPr>
             <w:tcW w:w="3252" w:type="dxa"/>
-            <w:tcBorders>
-              <w:top w:val="nil"/>
-              <w:left w:val="nil"/>
-              <w:bottom w:val="nil"/>
-              <w:right w:val="nil"/>
-            </w:tcBorders>
           </w:tcPr>
           <w:p>
             <w:pPr>
@@ -2287,13 +1812,7 @@
         </w:trPr>
         <w:tc>
           <w:tcPr>
-            <w:tcW w:w="2692" w:type="dxa"/>
-            <w:tcBorders>
-              <w:top w:val="nil"/>
-              <w:left w:val="nil"/>
-              <w:bottom w:val="nil"/>
-              <w:right w:val="nil"/>
-            </w:tcBorders>
+            <w:tcW w:w="2693" w:type="dxa"/>
           </w:tcPr>
           <w:p>
             <w:pPr>
@@ -2318,12 +1837,6 @@
         <w:tc>
           <w:tcPr>
             <w:tcW w:w="3080" w:type="dxa"/>
-            <w:tcBorders>
-              <w:top w:val="nil"/>
-              <w:left w:val="nil"/>
-              <w:bottom w:val="nil"/>
-              <w:right w:val="nil"/>
-            </w:tcBorders>
           </w:tcPr>
           <w:p>
             <w:pPr>
@@ -2340,46 +1853,78 @@
                 <w:sz w:val="24"/>
                 <w:szCs w:val="24"/>
               </w:rPr>
-              <w:t>Mengetahui distribusi status perkawinan mahasiswa.</w:t>
+              <w:t>Memudahkan pemahaman terhadap bentuk distribusi variabel numerik sebelum dilakukan normalisasi.</w:t>
             </w:r>
           </w:p>
         </w:tc>
         <w:tc>
           <w:tcPr>
             <w:tcW w:w="3252" w:type="dxa"/>
-            <w:tcBorders>
-              <w:top w:val="nil"/>
-              <w:left w:val="nil"/>
-              <w:bottom w:val="nil"/>
-              <w:right w:val="nil"/>
-            </w:tcBorders>
           </w:tcPr>
           <w:p>
             <w:pPr>
               <w:spacing w:after="0"/>
+              <w:jc w:val="both"/>
               <w:rPr>
                 <w:rFonts w:ascii="Times New Roman" w:eastAsia="Times New Roman" w:hAnsi="Times New Roman" w:cs="Times New Roman"/>
                 <w:sz w:val="24"/>
                 <w:szCs w:val="24"/>
               </w:rPr>
             </w:pPr>
-            <w:sdt>
-              <w:sdtPr>
-                <w:tag w:val="goog_rdk_6"/>
-                <w:id w:val="-1132682946"/>
-              </w:sdtPr>
-              <w:sdtEndPr/>
-              <w:sdtContent>
-                <w:r>
-                  <w:rPr>
-                    <w:rFonts w:ascii="Cardo" w:eastAsia="Cardo" w:hAnsi="Cardo" w:cs="Cardo"/>
-                    <w:sz w:val="24"/>
-                    <w:szCs w:val="24"/>
-                  </w:rPr>
-                  <w:t>Distribusi sangat miring ke kiri → mayoritas mahasiswa belum menikah.</w:t>
-                </w:r>
-              </w:sdtContent>
-            </w:sdt>
+            <w:r>
+              <w:rPr>
+                <w:rFonts w:ascii="Times New Roman" w:eastAsia="Times New Roman" w:hAnsi="Times New Roman" w:cs="Times New Roman"/>
+                <w:sz w:val="24"/>
+                <w:szCs w:val="24"/>
+              </w:rPr>
+              <w:t>Digunakan untuk melihat sebaran data dari salah satu fitur numerik. Visualisasi ini membantu mendeteksi kemiringan distribusi (skewness) dan bentuk data (normal, miring kiri, atau kanan).</w:t>
+            </w:r>
+          </w:p>
+          <w:p>
+            <w:pPr>
+              <w:spacing w:after="0"/>
+              <w:jc w:val="both"/>
+              <w:rPr>
+                <w:rFonts w:ascii="Times New Roman" w:eastAsia="Times New Roman" w:hAnsi="Times New Roman" w:cs="Times New Roman"/>
+                <w:sz w:val="24"/>
+                <w:szCs w:val="24"/>
+              </w:rPr>
+            </w:pPr>
+          </w:p>
+          <w:p>
+            <w:pPr>
+              <w:spacing w:after="0"/>
+              <w:jc w:val="both"/>
+              <w:rPr>
+                <w:rFonts w:ascii="Times New Roman" w:eastAsia="Times New Roman" w:hAnsi="Times New Roman" w:cs="Times New Roman"/>
+                <w:sz w:val="24"/>
+                <w:szCs w:val="24"/>
+              </w:rPr>
+            </w:pPr>
+            <w:r>
+              <w:rPr>
+                <w:rFonts w:ascii="Times New Roman" w:eastAsia="Times New Roman" w:hAnsi="Times New Roman" w:cs="Times New Roman"/>
+                <w:sz w:val="24"/>
+                <w:szCs w:val="24"/>
+              </w:rPr>
+              <w:t>Dis</w:t>
+            </w:r>
+            <w:r>
+              <w:rPr>
+                <w:rFonts w:ascii="Times New Roman" w:eastAsia="Times New Roman" w:hAnsi="Times New Roman" w:cs="Times New Roman"/>
+                <w:sz w:val="24"/>
+                <w:szCs w:val="24"/>
+              </w:rPr>
+              <w:t xml:space="preserve">tribusi sangat miring ke kiri yang berarti </w:t>
+            </w:r>
+            <w:r>
+              <w:rPr>
+                <w:rFonts w:ascii="Times New Roman" w:eastAsia="Times New Roman" w:hAnsi="Times New Roman" w:cs="Times New Roman"/>
+                <w:sz w:val="24"/>
+                <w:szCs w:val="24"/>
+              </w:rPr>
+              <w:t>mayoritas mahasiswa belum menikah.</w:t>
+            </w:r>
           </w:p>
         </w:tc>
       </w:tr>
@@ -2389,13 +1934,7 @@
         </w:trPr>
         <w:tc>
           <w:tcPr>
-            <w:tcW w:w="2692" w:type="dxa"/>
-            <w:tcBorders>
-              <w:top w:val="nil"/>
-              <w:left w:val="nil"/>
-              <w:bottom w:val="nil"/>
-              <w:right w:val="nil"/>
-            </w:tcBorders>
+            <w:tcW w:w="2693" w:type="dxa"/>
           </w:tcPr>
           <w:p>
             <w:pPr>
@@ -2420,12 +1959,6 @@
         <w:tc>
           <w:tcPr>
             <w:tcW w:w="3080" w:type="dxa"/>
-            <w:tcBorders>
-              <w:top w:val="nil"/>
-              <w:left w:val="nil"/>
-              <w:bottom w:val="nil"/>
-              <w:right w:val="nil"/>
-            </w:tcBorders>
           </w:tcPr>
           <w:p>
             <w:pPr>
@@ -2442,37 +1975,44 @@
                 <w:sz w:val="24"/>
                 <w:szCs w:val="24"/>
               </w:rPr>
-              <w:t xml:space="preserve">Membandingkan nilai antar kategori </w:t>
+              <w:t>Dapat menampilkan median, rentang antar kuartil (IQR), serta mendeteksi outlier dengan jelas.</w:t>
             </w:r>
-            <w:r>
+          </w:p>
+        </w:tc>
+        <w:tc>
+          <w:tcPr>
+            <w:tcW w:w="3252" w:type="dxa"/>
+          </w:tcPr>
+          <w:p>
+            <w:pPr>
+              <w:spacing w:after="0"/>
+              <w:jc w:val="both"/>
               <w:rPr>
                 <w:rFonts w:ascii="Times New Roman" w:eastAsia="Times New Roman" w:hAnsi="Times New Roman" w:cs="Times New Roman"/>
-                <w:i/>
                 <w:sz w:val="24"/>
                 <w:szCs w:val="24"/>
               </w:rPr>
-              <w:t>Target</w:t>
-            </w:r>
+            </w:pPr>
             <w:r>
               <w:rPr>
                 <w:rFonts w:ascii="Times New Roman" w:eastAsia="Times New Roman" w:hAnsi="Times New Roman" w:cs="Times New Roman"/>
                 <w:sz w:val="24"/>
                 <w:szCs w:val="24"/>
               </w:rPr>
-              <w:t>.</w:t>
+              <w:t>Digunakan untuk membandingkan distribusi data numerik berdasarkan kategori tertentu (misalnya status).</w:t>
             </w:r>
           </w:p>
-        </w:tc>
-        <w:tc>
-          <w:tcPr>
-            <w:tcW w:w="3252" w:type="dxa"/>
-            <w:tcBorders>
-              <w:top w:val="nil"/>
-              <w:left w:val="nil"/>
-              <w:bottom w:val="nil"/>
-              <w:right w:val="nil"/>
-            </w:tcBorders>
-          </w:tcPr>
+          <w:p>
+            <w:pPr>
+              <w:spacing w:after="0"/>
+              <w:jc w:val="both"/>
+              <w:rPr>
+                <w:rFonts w:ascii="Times New Roman" w:eastAsia="Times New Roman" w:hAnsi="Times New Roman" w:cs="Times New Roman"/>
+                <w:sz w:val="24"/>
+                <w:szCs w:val="24"/>
+              </w:rPr>
+            </w:pPr>
+          </w:p>
           <w:p>
             <w:pPr>
               <w:spacing w:after="0"/>
@@ -2533,13 +2073,7 @@
         </w:trPr>
         <w:tc>
           <w:tcPr>
-            <w:tcW w:w="2692" w:type="dxa"/>
-            <w:tcBorders>
-              <w:top w:val="nil"/>
-              <w:left w:val="nil"/>
-              <w:bottom w:val="nil"/>
-              <w:right w:val="nil"/>
-            </w:tcBorders>
+            <w:tcW w:w="2693" w:type="dxa"/>
           </w:tcPr>
           <w:p>
             <w:pPr>
@@ -2564,12 +2098,24 @@
         <w:tc>
           <w:tcPr>
             <w:tcW w:w="3080" w:type="dxa"/>
-            <w:tcBorders>
-              <w:top w:val="nil"/>
-              <w:left w:val="nil"/>
-              <w:bottom w:val="nil"/>
-              <w:right w:val="nil"/>
-            </w:tcBorders>
+          </w:tcPr>
+          <w:p>
+            <w:pPr>
+              <w:spacing w:after="0"/>
+              <w:rPr>
+                <w:rFonts w:ascii="Times New Roman" w:eastAsia="Times New Roman" w:hAnsi="Times New Roman" w:cs="Times New Roman"/>
+                <w:sz w:val="24"/>
+                <w:szCs w:val="24"/>
+              </w:rPr>
+            </w:pPr>
+            <w:r>
+              <w:t>Efektif dalam mengidentifikasi hubungan atau pola antara dua variabel.</w:t>
+            </w:r>
+          </w:p>
+        </w:tc>
+        <w:tc>
+          <w:tcPr>
+            <w:tcW w:w="3252" w:type="dxa"/>
           </w:tcPr>
           <w:p>
             <w:pPr>
@@ -2586,20 +2132,19 @@
                 <w:sz w:val="24"/>
                 <w:szCs w:val="24"/>
               </w:rPr>
-              <w:t>Melihat hubungan antar dua variabel ordinal.</w:t>
+              <w:t>Menampilkan hubungan antara dua fitur numerik untuk mengamati korelasi linear atau non-linear.</w:t>
             </w:r>
           </w:p>
-        </w:tc>
-        <w:tc>
-          <w:tcPr>
-            <w:tcW w:w="3252" w:type="dxa"/>
-            <w:tcBorders>
-              <w:top w:val="nil"/>
-              <w:left w:val="nil"/>
-              <w:bottom w:val="nil"/>
-              <w:right w:val="nil"/>
-            </w:tcBorders>
-          </w:tcPr>
+          <w:p>
+            <w:pPr>
+              <w:spacing w:after="0"/>
+              <w:rPr>
+                <w:rFonts w:ascii="Times New Roman" w:eastAsia="Times New Roman" w:hAnsi="Times New Roman" w:cs="Times New Roman"/>
+                <w:sz w:val="24"/>
+                <w:szCs w:val="24"/>
+              </w:rPr>
+            </w:pPr>
+          </w:p>
           <w:p>
             <w:pPr>
               <w:spacing w:after="0"/>
@@ -2626,13 +2171,7 @@
         </w:trPr>
         <w:tc>
           <w:tcPr>
-            <w:tcW w:w="2692" w:type="dxa"/>
-            <w:tcBorders>
-              <w:top w:val="nil"/>
-              <w:left w:val="nil"/>
-              <w:bottom w:val="nil"/>
-              <w:right w:val="nil"/>
-            </w:tcBorders>
+            <w:tcW w:w="2693" w:type="dxa"/>
           </w:tcPr>
           <w:p>
             <w:pPr>
@@ -2657,12 +2196,6 @@
         <w:tc>
           <w:tcPr>
             <w:tcW w:w="3080" w:type="dxa"/>
-            <w:tcBorders>
-              <w:top w:val="nil"/>
-              <w:left w:val="nil"/>
-              <w:bottom w:val="nil"/>
-              <w:right w:val="nil"/>
-            </w:tcBorders>
           </w:tcPr>
           <w:p>
             <w:pPr>
@@ -2679,20 +2212,42 @@
                 <w:sz w:val="24"/>
                 <w:szCs w:val="24"/>
               </w:rPr>
-              <w:t>Mengetahui kekuatan korelasi antar fitur numerik.</w:t>
+              <w:t>Memberikan gambaran umum mengenai hubungan antar fitur numerik dalam dataset.</w:t>
             </w:r>
           </w:p>
         </w:tc>
         <w:tc>
           <w:tcPr>
             <w:tcW w:w="3252" w:type="dxa"/>
-            <w:tcBorders>
-              <w:top w:val="nil"/>
-              <w:left w:val="nil"/>
-              <w:bottom w:val="nil"/>
-              <w:right w:val="nil"/>
-            </w:tcBorders>
           </w:tcPr>
+          <w:p>
+            <w:pPr>
+              <w:spacing w:after="0"/>
+              <w:rPr>
+                <w:rFonts w:ascii="Times New Roman" w:eastAsia="Times New Roman" w:hAnsi="Times New Roman" w:cs="Times New Roman"/>
+                <w:sz w:val="24"/>
+                <w:szCs w:val="24"/>
+              </w:rPr>
+            </w:pPr>
+            <w:r>
+              <w:rPr>
+                <w:rFonts w:ascii="Times New Roman" w:eastAsia="Times New Roman" w:hAnsi="Times New Roman" w:cs="Times New Roman"/>
+                <w:sz w:val="24"/>
+                <w:szCs w:val="24"/>
+              </w:rPr>
+              <w:t>Digunakan untuk menampilkan matriks korelasi antar variabel numerik dalam bentuk peta warna</w:t>
+            </w:r>
+          </w:p>
+          <w:p>
+            <w:pPr>
+              <w:spacing w:after="0"/>
+              <w:rPr>
+                <w:rFonts w:ascii="Times New Roman" w:eastAsia="Times New Roman" w:hAnsi="Times New Roman" w:cs="Times New Roman"/>
+                <w:sz w:val="24"/>
+                <w:szCs w:val="24"/>
+              </w:rPr>
+            </w:pPr>
+          </w:p>
           <w:p>
             <w:pPr>
               <w:spacing w:after="0"/>
@@ -2713,116 +2268,6 @@
           </w:p>
         </w:tc>
       </w:tr>
-      <w:tr>
-        <w:trPr>
-          <w:trHeight w:val="785"/>
-        </w:trPr>
-        <w:tc>
-          <w:tcPr>
-            <w:tcW w:w="2692" w:type="dxa"/>
-            <w:tcBorders>
-              <w:top w:val="nil"/>
-              <w:left w:val="nil"/>
-              <w:bottom w:val="nil"/>
-              <w:right w:val="nil"/>
-            </w:tcBorders>
-          </w:tcPr>
-          <w:p>
-            <w:pPr>
-              <w:spacing w:after="0"/>
-              <w:rPr>
-                <w:rFonts w:ascii="Times New Roman" w:eastAsia="Times New Roman" w:hAnsi="Times New Roman" w:cs="Times New Roman"/>
-                <w:sz w:val="24"/>
-                <w:szCs w:val="24"/>
-              </w:rPr>
-            </w:pPr>
-            <w:r>
-              <w:rPr>
-                <w:rFonts w:ascii="Times New Roman" w:eastAsia="Times New Roman" w:hAnsi="Times New Roman" w:cs="Times New Roman"/>
-                <w:b/>
-                <w:sz w:val="24"/>
-                <w:szCs w:val="24"/>
-              </w:rPr>
-              <w:t>Violin Plot (Grades vs Target)</w:t>
-            </w:r>
-          </w:p>
-        </w:tc>
-        <w:tc>
-          <w:tcPr>
-            <w:tcW w:w="3080" w:type="dxa"/>
-            <w:tcBorders>
-              <w:top w:val="nil"/>
-              <w:left w:val="nil"/>
-              <w:bottom w:val="nil"/>
-              <w:right w:val="nil"/>
-            </w:tcBorders>
-          </w:tcPr>
-          <w:p>
-            <w:pPr>
-              <w:spacing w:after="0"/>
-              <w:rPr>
-                <w:rFonts w:ascii="Times New Roman" w:eastAsia="Times New Roman" w:hAnsi="Times New Roman" w:cs="Times New Roman"/>
-                <w:sz w:val="24"/>
-                <w:szCs w:val="24"/>
-              </w:rPr>
-            </w:pPr>
-            <w:r>
-              <w:rPr>
-                <w:rFonts w:ascii="Times New Roman" w:eastAsia="Times New Roman" w:hAnsi="Times New Roman" w:cs="Times New Roman"/>
-                <w:sz w:val="24"/>
-                <w:szCs w:val="24"/>
-              </w:rPr>
-              <w:t>Menganalisis distribusi nilai akademik antar kategori target.</w:t>
-            </w:r>
-          </w:p>
-        </w:tc>
-        <w:tc>
-          <w:tcPr>
-            <w:tcW w:w="3252" w:type="dxa"/>
-            <w:tcBorders>
-              <w:top w:val="nil"/>
-              <w:left w:val="nil"/>
-              <w:bottom w:val="nil"/>
-              <w:right w:val="nil"/>
-            </w:tcBorders>
-          </w:tcPr>
-          <w:p>
-            <w:pPr>
-              <w:spacing w:after="0"/>
-              <w:rPr>
-                <w:rFonts w:ascii="Times New Roman" w:eastAsia="Times New Roman" w:hAnsi="Times New Roman" w:cs="Times New Roman"/>
-                <w:sz w:val="24"/>
-                <w:szCs w:val="24"/>
-              </w:rPr>
-            </w:pPr>
-            <w:r>
-              <w:rPr>
-                <w:rFonts w:ascii="Times New Roman" w:eastAsia="Times New Roman" w:hAnsi="Times New Roman" w:cs="Times New Roman"/>
-                <w:sz w:val="24"/>
-                <w:szCs w:val="24"/>
-              </w:rPr>
-              <w:t xml:space="preserve">Distribusi nilai </w:t>
-            </w:r>
-            <w:r>
-              <w:rPr>
-                <w:rFonts w:ascii="Times New Roman" w:eastAsia="Times New Roman" w:hAnsi="Times New Roman" w:cs="Times New Roman"/>
-                <w:i/>
-                <w:sz w:val="24"/>
-                <w:szCs w:val="24"/>
-              </w:rPr>
-              <w:t>Graduate</w:t>
-            </w:r>
-            <w:r>
-              <w:rPr>
-                <w:rFonts w:ascii="Times New Roman" w:eastAsia="Times New Roman" w:hAnsi="Times New Roman" w:cs="Times New Roman"/>
-                <w:sz w:val="24"/>
-                <w:szCs w:val="24"/>
-              </w:rPr>
-              <w:t xml:space="preserve"> lebih rapat di nilai tinggi.</w:t>
-            </w:r>
-          </w:p>
-        </w:tc>
-      </w:tr>
     </w:tbl>
     <w:p>
       <w:pPr>
@@ -2870,13 +2315,19 @@
           <w:rFonts w:ascii="Times New Roman" w:eastAsia="Times New Roman" w:hAnsi="Times New Roman" w:cs="Times New Roman"/>
         </w:rPr>
       </w:pPr>
-      <w:bookmarkStart w:id="3" w:name="_heading=h.1339b5aaro26" w:colFirst="0" w:colLast="0"/>
-      <w:bookmarkEnd w:id="3"/>
-      <w:r>
-        <w:rPr>
-          <w:rFonts w:ascii="Times New Roman" w:eastAsia="Times New Roman" w:hAnsi="Times New Roman" w:cs="Times New Roman"/>
-        </w:rPr>
-        <w:t xml:space="preserve"> Uji Parametrik — One-Way ANOVA</w:t>
+      <w:bookmarkStart w:id="2" w:name="_heading=h.1339b5aaro26" w:colFirst="0" w:colLast="0"/>
+      <w:bookmarkEnd w:id="2"/>
+      <w:r>
+        <w:rPr>
+          <w:rFonts w:ascii="Times New Roman" w:eastAsia="Times New Roman" w:hAnsi="Times New Roman" w:cs="Times New Roman"/>
+        </w:rPr>
+        <w:t xml:space="preserve"> Uji Parametrik — </w:t>
+      </w:r>
+      <w:r>
+        <w:rPr>
+          <w:rFonts w:ascii="Times New Roman" w:eastAsia="Times New Roman" w:hAnsi="Times New Roman" w:cs="Times New Roman"/>
+        </w:rPr>
+        <w:t>Independent T-Test</w:t>
       </w:r>
     </w:p>
     <w:p>
@@ -2890,12 +2341,13 @@
           <w:b w:val="0"/>
         </w:rPr>
       </w:pPr>
-      <w:bookmarkStart w:id="4" w:name="_heading=h.kbdzvwecracc" w:colFirst="0" w:colLast="0"/>
-      <w:bookmarkEnd w:id="4"/>
-      <w:r>
-        <w:rPr>
-          <w:rFonts w:ascii="Times New Roman" w:eastAsia="Times New Roman" w:hAnsi="Times New Roman" w:cs="Times New Roman"/>
-        </w:rPr>
+      <w:bookmarkStart w:id="3" w:name="_heading=h.kbdzvwecracc" w:colFirst="0" w:colLast="0"/>
+      <w:bookmarkEnd w:id="3"/>
+      <w:r>
+        <w:rPr>
+          <w:rFonts w:ascii="Times New Roman" w:eastAsia="Times New Roman" w:hAnsi="Times New Roman" w:cs="Times New Roman"/>
+        </w:rPr>
+        <w:lastRenderedPageBreak/>
         <w:t>Hipotesis:</w:t>
       </w:r>
       <w:r>
@@ -2903,11 +2355,6 @@
           <w:rFonts w:ascii="Times New Roman" w:eastAsia="Times New Roman" w:hAnsi="Times New Roman" w:cs="Times New Roman"/>
         </w:rPr>
         <w:br/>
-      </w:r>
-      <w:r>
-        <w:rPr>
-          <w:rFonts w:ascii="Times New Roman" w:eastAsia="Times New Roman" w:hAnsi="Times New Roman" w:cs="Times New Roman"/>
-        </w:rPr>
         <w:t xml:space="preserve"> </w:t>
       </w:r>
       <w:r>
@@ -2973,11 +2420,6 @@
           <w:rFonts w:ascii="Times New Roman" w:eastAsia="Times New Roman" w:hAnsi="Times New Roman" w:cs="Times New Roman"/>
         </w:rPr>
         <w:br/>
-      </w:r>
-      <w:r>
-        <w:rPr>
-          <w:rFonts w:ascii="Times New Roman" w:eastAsia="Times New Roman" w:hAnsi="Times New Roman" w:cs="Times New Roman"/>
-        </w:rPr>
         <w:t xml:space="preserve"> </w:t>
       </w:r>
       <w:r>
@@ -2998,13 +2440,7 @@
         <w:rPr>
           <w:rFonts w:ascii="Times New Roman" w:eastAsia="Times New Roman" w:hAnsi="Times New Roman" w:cs="Times New Roman"/>
         </w:rPr>
-        <w:t xml:space="preserve"> </w:t>
-      </w:r>
-      <w:r>
-        <w:rPr>
-          <w:rFonts w:ascii="Times New Roman" w:eastAsia="Times New Roman" w:hAnsi="Times New Roman" w:cs="Times New Roman"/>
-        </w:rPr>
-        <w:t>Interpretasi:</w:t>
+        <w:t xml:space="preserve"> Interpretasi:</w:t>
       </w:r>
       <w:r>
         <w:rPr>
@@ -3090,19 +2526,7 @@
         <w:rPr>
           <w:rFonts w:ascii="Times New Roman" w:eastAsia="Times New Roman" w:hAnsi="Times New Roman" w:cs="Times New Roman"/>
         </w:rPr>
-        <w:t xml:space="preserve"> </w:t>
-      </w:r>
-      <w:r>
-        <w:rPr>
-          <w:rFonts w:ascii="Times New Roman" w:eastAsia="Times New Roman" w:hAnsi="Times New Roman" w:cs="Times New Roman"/>
-        </w:rPr>
-        <w:t>Effect Size (η²):</w:t>
-      </w:r>
-      <w:r>
-        <w:rPr>
-          <w:rFonts w:ascii="Times New Roman" w:eastAsia="Times New Roman" w:hAnsi="Times New Roman" w:cs="Times New Roman"/>
-        </w:rPr>
-        <w:t xml:space="preserve"> </w:t>
+        <w:t xml:space="preserve"> Effect Size (η²): </w:t>
       </w:r>
       <w:sdt>
         <w:sdtPr>
@@ -3131,13 +2555,7 @@
         <w:rPr>
           <w:rFonts w:ascii="Times New Roman" w:eastAsia="Times New Roman" w:hAnsi="Times New Roman" w:cs="Times New Roman"/>
         </w:rPr>
-        <w:t xml:space="preserve"> </w:t>
-      </w:r>
-      <w:r>
-        <w:rPr>
-          <w:rFonts w:ascii="Times New Roman" w:eastAsia="Times New Roman" w:hAnsi="Times New Roman" w:cs="Times New Roman"/>
-        </w:rPr>
-        <w:t>Confidence Interval (95%)</w:t>
+        <w:t xml:space="preserve"> Confidence Interval (95%)</w:t>
       </w:r>
       <w:r>
         <w:rPr>
@@ -3160,8 +2578,8 @@
           <w:rFonts w:ascii="Times New Roman" w:eastAsia="Times New Roman" w:hAnsi="Times New Roman" w:cs="Times New Roman"/>
         </w:rPr>
       </w:pPr>
-      <w:bookmarkStart w:id="5" w:name="_heading=h.nfsbl99yjhxk" w:colFirst="0" w:colLast="0"/>
-      <w:bookmarkEnd w:id="5"/>
+      <w:bookmarkStart w:id="4" w:name="_heading=h.nfsbl99yjhxk" w:colFirst="0" w:colLast="0"/>
+      <w:bookmarkEnd w:id="4"/>
       <w:r>
         <w:rPr>
           <w:rFonts w:ascii="Times New Roman" w:eastAsia="Times New Roman" w:hAnsi="Times New Roman" w:cs="Times New Roman"/>
@@ -3180,19 +2598,13 @@
           <w:b w:val="0"/>
         </w:rPr>
       </w:pPr>
-      <w:bookmarkStart w:id="6" w:name="_heading=h.ll0rzbxyvlbr" w:colFirst="0" w:colLast="0"/>
-      <w:bookmarkEnd w:id="6"/>
-      <w:r>
-        <w:rPr>
-          <w:rFonts w:ascii="Times New Roman" w:eastAsia="Times New Roman" w:hAnsi="Times New Roman" w:cs="Times New Roman"/>
-        </w:rPr>
-        <w:t>Tujuan:</w:t>
-      </w:r>
-      <w:r>
-        <w:rPr>
-          <w:rFonts w:ascii="Times New Roman" w:eastAsia="Times New Roman" w:hAnsi="Times New Roman" w:cs="Times New Roman"/>
-        </w:rPr>
-        <w:t xml:space="preserve"> </w:t>
+      <w:bookmarkStart w:id="5" w:name="_heading=h.ll0rzbxyvlbr" w:colFirst="0" w:colLast="0"/>
+      <w:bookmarkEnd w:id="5"/>
+      <w:r>
+        <w:rPr>
+          <w:rFonts w:ascii="Times New Roman" w:eastAsia="Times New Roman" w:hAnsi="Times New Roman" w:cs="Times New Roman"/>
+        </w:rPr>
+        <w:t xml:space="preserve">Tujuan: </w:t>
       </w:r>
       <w:r>
         <w:rPr>
@@ -3257,13 +2669,7 @@
         <w:rPr>
           <w:rFonts w:ascii="Times New Roman" w:eastAsia="Times New Roman" w:hAnsi="Times New Roman" w:cs="Times New Roman"/>
         </w:rPr>
-        <w:t xml:space="preserve"> </w:t>
-      </w:r>
-      <w:r>
-        <w:rPr>
-          <w:rFonts w:ascii="Times New Roman" w:eastAsia="Times New Roman" w:hAnsi="Times New Roman" w:cs="Times New Roman"/>
-        </w:rPr>
-        <w:t>Hasil:</w:t>
+        <w:t xml:space="preserve"> Hasil:</w:t>
       </w:r>
       <w:r>
         <w:rPr>
@@ -3283,14 +2689,7 @@
         <w:rPr>
           <w:rFonts w:ascii="Times New Roman" w:eastAsia="Times New Roman" w:hAnsi="Times New Roman" w:cs="Times New Roman"/>
         </w:rPr>
-        <w:lastRenderedPageBreak/>
-        <w:t xml:space="preserve"> </w:t>
-      </w:r>
-      <w:r>
-        <w:rPr>
-          <w:rFonts w:ascii="Times New Roman" w:eastAsia="Times New Roman" w:hAnsi="Times New Roman" w:cs="Times New Roman"/>
-        </w:rPr>
-        <w:t>Interpretasi:</w:t>
+        <w:t xml:space="preserve"> Interpretasi:</w:t>
       </w:r>
       <w:r>
         <w:rPr>
@@ -3349,19 +2748,7 @@
           <w:rFonts w:ascii="Times New Roman" w:eastAsia="Times New Roman" w:hAnsi="Times New Roman" w:cs="Times New Roman"/>
         </w:rPr>
         <w:br/>
-        <w:t xml:space="preserve"> </w:t>
-      </w:r>
-      <w:r>
-        <w:rPr>
-          <w:rFonts w:ascii="Times New Roman" w:eastAsia="Times New Roman" w:hAnsi="Times New Roman" w:cs="Times New Roman"/>
-        </w:rPr>
-        <w:t>Effect Size (r):</w:t>
-      </w:r>
-      <w:r>
-        <w:rPr>
-          <w:rFonts w:ascii="Times New Roman" w:eastAsia="Times New Roman" w:hAnsi="Times New Roman" w:cs="Times New Roman"/>
-        </w:rPr>
-        <w:t xml:space="preserve"> </w:t>
+        <w:t xml:space="preserve"> Effect Size (r): </w:t>
       </w:r>
       <w:sdt>
         <w:sdtPr>
@@ -3393,8 +2780,8 @@
           <w:rFonts w:ascii="Times New Roman" w:eastAsia="Times New Roman" w:hAnsi="Times New Roman" w:cs="Times New Roman"/>
         </w:rPr>
       </w:pPr>
-      <w:bookmarkStart w:id="7" w:name="_heading=h.44rm4z6jj8qd" w:colFirst="0" w:colLast="0"/>
-      <w:bookmarkEnd w:id="7"/>
+      <w:bookmarkStart w:id="6" w:name="_heading=h.44rm4z6jj8qd" w:colFirst="0" w:colLast="0"/>
+      <w:bookmarkEnd w:id="6"/>
       <w:r>
         <w:rPr>
           <w:rFonts w:ascii="Times New Roman" w:eastAsia="Times New Roman" w:hAnsi="Times New Roman" w:cs="Times New Roman"/>
@@ -3413,8 +2800,8 @@
           <w:b w:val="0"/>
         </w:rPr>
       </w:pPr>
-      <w:bookmarkStart w:id="8" w:name="_heading=h.sw8cskafoxbg" w:colFirst="0" w:colLast="0"/>
-      <w:bookmarkEnd w:id="8"/>
+      <w:bookmarkStart w:id="7" w:name="_heading=h.sw8cskafoxbg" w:colFirst="0" w:colLast="0"/>
+      <w:bookmarkEnd w:id="7"/>
       <w:r>
         <w:rPr>
           <w:rFonts w:ascii="Times New Roman" w:eastAsia="Times New Roman" w:hAnsi="Times New Roman" w:cs="Times New Roman"/>
@@ -3469,19 +2856,7 @@
         <w:rPr>
           <w:rFonts w:ascii="Times New Roman" w:eastAsia="Times New Roman" w:hAnsi="Times New Roman" w:cs="Times New Roman"/>
         </w:rPr>
-        <w:t xml:space="preserve"> </w:t>
-      </w:r>
-      <w:r>
-        <w:rPr>
-          <w:rFonts w:ascii="Times New Roman" w:eastAsia="Times New Roman" w:hAnsi="Times New Roman" w:cs="Times New Roman"/>
-        </w:rPr>
-        <w:t>Hasil:</w:t>
-      </w:r>
-      <w:r>
-        <w:rPr>
-          <w:rFonts w:ascii="Times New Roman" w:eastAsia="Times New Roman" w:hAnsi="Times New Roman" w:cs="Times New Roman"/>
-        </w:rPr>
-        <w:t xml:space="preserve"> </w:t>
+        <w:t xml:space="preserve"> Hasil: </w:t>
       </w:r>
       <w:r>
         <w:rPr>
@@ -3495,19 +2870,7 @@
           <w:rFonts w:ascii="Times New Roman" w:eastAsia="Times New Roman" w:hAnsi="Times New Roman" w:cs="Times New Roman"/>
         </w:rPr>
         <w:br/>
-        <w:t xml:space="preserve"> </w:t>
-      </w:r>
-      <w:r>
-        <w:rPr>
-          <w:rFonts w:ascii="Times New Roman" w:eastAsia="Times New Roman" w:hAnsi="Times New Roman" w:cs="Times New Roman"/>
-        </w:rPr>
-        <w:t>Interpretasi:</w:t>
-      </w:r>
-      <w:r>
-        <w:rPr>
-          <w:rFonts w:ascii="Times New Roman" w:eastAsia="Times New Roman" w:hAnsi="Times New Roman" w:cs="Times New Roman"/>
-        </w:rPr>
-        <w:t xml:space="preserve"> </w:t>
+        <w:t xml:space="preserve"> Interpretasi: </w:t>
       </w:r>
       <w:r>
         <w:rPr>
@@ -3566,9 +2929,35 @@
     </w:p>
     <w:p>
       <w:pPr>
+        <w:pBdr>
+          <w:top w:val="nil"/>
+          <w:left w:val="nil"/>
+          <w:bottom w:val="nil"/>
+          <w:right w:val="nil"/>
+          <w:between w:val="nil"/>
+        </w:pBdr>
+        <w:spacing w:after="0"/>
+        <w:ind w:left="720"/>
+        <w:jc w:val="both"/>
+        <w:rPr>
+          <w:rFonts w:ascii="Times New Roman" w:eastAsia="Times New Roman" w:hAnsi="Times New Roman" w:cs="Times New Roman"/>
+          <w:color w:val="000000"/>
+        </w:rPr>
+      </w:pPr>
+      <w:r>
+        <w:rPr>
+          <w:rFonts w:ascii="Times New Roman" w:eastAsia="Times New Roman" w:hAnsi="Times New Roman" w:cs="Times New Roman"/>
+          <w:color w:val="000000"/>
+        </w:rPr>
+        <w:t>Bagian ini menyajikan hasil analisis data yang diperoleh melalui tahapan eksplorasi, visualisasi, preprocessing, dan analisis statistik. Setiap hasil disertai pembahasan yang bertujuan menjawab rumusan masalah serta mendukung pencapaian tujuan penelitian.</w:t>
+      </w:r>
+    </w:p>
+    <w:p>
+      <w:pPr>
+        <w:pStyle w:val="ListParagraph"/>
         <w:numPr>
-          <w:ilvl w:val="0"/>
-          <w:numId w:val="2"/>
+          <w:ilvl w:val="3"/>
+          <w:numId w:val="6"/>
         </w:numPr>
         <w:pBdr>
           <w:top w:val="nil"/>
@@ -3578,68 +2967,208 @@
           <w:between w:val="nil"/>
         </w:pBdr>
         <w:spacing w:after="0"/>
-        <w:rPr>
-          <w:rFonts w:ascii="Times New Roman" w:eastAsia="Times New Roman" w:hAnsi="Times New Roman" w:cs="Times New Roman"/>
-          <w:sz w:val="24"/>
-          <w:szCs w:val="24"/>
-        </w:rPr>
-      </w:pPr>
-      <w:r>
-        <w:rPr>
-          <w:rFonts w:ascii="Times New Roman" w:eastAsia="Times New Roman" w:hAnsi="Times New Roman" w:cs="Times New Roman"/>
-          <w:sz w:val="24"/>
-          <w:szCs w:val="24"/>
-        </w:rPr>
-        <w:t xml:space="preserve">Mahasiswa dengan </w:t>
-      </w:r>
-      <w:r>
-        <w:rPr>
-          <w:rFonts w:ascii="Times New Roman" w:eastAsia="Times New Roman" w:hAnsi="Times New Roman" w:cs="Times New Roman"/>
-          <w:i/>
-          <w:sz w:val="24"/>
-          <w:szCs w:val="24"/>
-        </w:rPr>
-        <w:t>admission grade</w:t>
-      </w:r>
-      <w:r>
-        <w:rPr>
-          <w:rFonts w:ascii="Times New Roman" w:eastAsia="Times New Roman" w:hAnsi="Times New Roman" w:cs="Times New Roman"/>
-          <w:sz w:val="24"/>
-          <w:szCs w:val="24"/>
-        </w:rPr>
-        <w:t xml:space="preserve"> tinggi memiliki kecenderungan besar untuk lulus (</w:t>
-      </w:r>
-      <w:r>
-        <w:rPr>
-          <w:rFonts w:ascii="Times New Roman" w:eastAsia="Times New Roman" w:hAnsi="Times New Roman" w:cs="Times New Roman"/>
-          <w:i/>
-          <w:sz w:val="24"/>
-          <w:szCs w:val="24"/>
-        </w:rPr>
-        <w:t>Graduate</w:t>
-      </w:r>
-      <w:r>
-        <w:rPr>
-          <w:rFonts w:ascii="Times New Roman" w:eastAsia="Times New Roman" w:hAnsi="Times New Roman" w:cs="Times New Roman"/>
-          <w:sz w:val="24"/>
-          <w:szCs w:val="24"/>
-        </w:rPr>
-        <w:t>).</w:t>
-      </w:r>
-      <w:r>
-        <w:rPr>
-          <w:rFonts w:ascii="Times New Roman" w:eastAsia="Times New Roman" w:hAnsi="Times New Roman" w:cs="Times New Roman"/>
-          <w:sz w:val="24"/>
-          <w:szCs w:val="24"/>
-        </w:rPr>
-        <w:br/>
-      </w:r>
-    </w:p>
-    <w:p>
-      <w:pPr>
+        <w:jc w:val="both"/>
+        <w:rPr>
+          <w:rFonts w:ascii="Times New Roman" w:eastAsia="Times New Roman" w:hAnsi="Times New Roman" w:cs="Times New Roman"/>
+          <w:b/>
+          <w:color w:val="000000"/>
+          <w:sz w:val="24"/>
+          <w:szCs w:val="24"/>
+          <w:lang w:val="id-ID"/>
+        </w:rPr>
+      </w:pPr>
+      <w:r>
+        <w:rPr>
+          <w:rFonts w:ascii="Times New Roman" w:eastAsia="Times New Roman" w:hAnsi="Times New Roman" w:cs="Times New Roman"/>
+          <w:b/>
+          <w:color w:val="000000"/>
+          <w:sz w:val="24"/>
+          <w:szCs w:val="24"/>
+          <w:lang w:val="id-ID"/>
+        </w:rPr>
+        <w:t>Gambaran Umum Dataset</w:t>
+      </w:r>
+    </w:p>
+    <w:p>
+      <w:pPr>
+        <w:pStyle w:val="ListParagraph"/>
+        <w:pBdr>
+          <w:top w:val="nil"/>
+          <w:left w:val="nil"/>
+          <w:bottom w:val="nil"/>
+          <w:right w:val="nil"/>
+          <w:between w:val="nil"/>
+        </w:pBdr>
+        <w:spacing w:after="0"/>
+        <w:ind w:left="1069"/>
+        <w:jc w:val="both"/>
+        <w:rPr>
+          <w:rFonts w:ascii="Times New Roman" w:eastAsia="Times New Roman" w:hAnsi="Times New Roman" w:cs="Times New Roman"/>
+          <w:color w:val="000000"/>
+          <w:sz w:val="24"/>
+          <w:szCs w:val="24"/>
+          <w:lang w:val="id-ID"/>
+        </w:rPr>
+      </w:pPr>
+      <w:r>
+        <w:rPr>
+          <w:rFonts w:ascii="Times New Roman" w:eastAsia="Times New Roman" w:hAnsi="Times New Roman" w:cs="Times New Roman"/>
+          <w:color w:val="000000"/>
+          <w:sz w:val="24"/>
+          <w:szCs w:val="24"/>
+          <w:lang w:val="id-ID"/>
+        </w:rPr>
+        <w:t>Dataset “Predict Students Dropout and Academic Success” dimuat menggunakan library pandas dari file data.csv dengan ukuran 4424 baris dan 37 kolom. Dataset ini berisi data mahasiswa yang mencakup atribut demografis, latar belakang pendidikan, dan hasil akademik.</w:t>
+      </w:r>
+    </w:p>
+    <w:p>
+      <w:pPr>
+        <w:pStyle w:val="ListParagraph"/>
+        <w:pBdr>
+          <w:top w:val="nil"/>
+          <w:left w:val="nil"/>
+          <w:bottom w:val="nil"/>
+          <w:right w:val="nil"/>
+          <w:between w:val="nil"/>
+        </w:pBdr>
+        <w:spacing w:after="0"/>
+        <w:ind w:left="1069"/>
+        <w:jc w:val="both"/>
+        <w:rPr>
+          <w:rFonts w:ascii="Times New Roman" w:eastAsia="Times New Roman" w:hAnsi="Times New Roman" w:cs="Times New Roman"/>
+          <w:color w:val="000000"/>
+          <w:sz w:val="24"/>
+          <w:szCs w:val="24"/>
+          <w:lang w:val="id-ID"/>
+        </w:rPr>
+      </w:pPr>
+      <w:r>
+        <w:rPr>
+          <w:rFonts w:ascii="Times New Roman" w:eastAsia="Times New Roman" w:hAnsi="Times New Roman" w:cs="Times New Roman"/>
+          <w:color w:val="000000"/>
+          <w:sz w:val="24"/>
+          <w:szCs w:val="24"/>
+          <w:lang w:val="id-ID"/>
+        </w:rPr>
+        <w:t>Berdasarkan pemeriksaan menggunakan df.shape, diketahui bahwa dataset memiliki jumlah fitur dan observasi yang memadai untuk analisis statistik.</w:t>
+      </w:r>
+    </w:p>
+    <w:p>
+      <w:pPr>
+        <w:pStyle w:val="ListParagraph"/>
+        <w:pBdr>
+          <w:top w:val="nil"/>
+          <w:left w:val="nil"/>
+          <w:bottom w:val="nil"/>
+          <w:right w:val="nil"/>
+          <w:between w:val="nil"/>
+        </w:pBdr>
+        <w:spacing w:after="0"/>
+        <w:ind w:left="1069"/>
+        <w:jc w:val="center"/>
+        <w:rPr>
+          <w:rFonts w:ascii="Times New Roman" w:eastAsia="Times New Roman" w:hAnsi="Times New Roman" w:cs="Times New Roman"/>
+          <w:color w:val="000000"/>
+          <w:sz w:val="24"/>
+          <w:szCs w:val="24"/>
+          <w:lang w:val="id-ID"/>
+        </w:rPr>
+      </w:pPr>
+      <w:r>
+        <w:rPr>
+          <w:rFonts w:ascii="Times New Roman" w:eastAsia="Times New Roman" w:hAnsi="Times New Roman" w:cs="Times New Roman"/>
+          <w:color w:val="000000"/>
+          <w:sz w:val="24"/>
+          <w:szCs w:val="24"/>
+          <w:lang w:val="id-ID"/>
+        </w:rPr>
+        <w:lastRenderedPageBreak/>
+        <w:drawing>
+          <wp:inline distT="0" distB="0" distL="0" distR="0" wp14:anchorId="218CBD59" wp14:editId="170B5251">
+            <wp:extent cx="3002507" cy="2601309"/>
+            <wp:effectExtent l="0" t="0" r="7620" b="8890"/>
+            <wp:docPr id="1" name="Picture 1"/>
+            <wp:cNvGraphicFramePr>
+              <a:graphicFrameLocks xmlns:a="http://schemas.openxmlformats.org/drawingml/2006/main" noChangeAspect="1"/>
+            </wp:cNvGraphicFramePr>
+            <a:graphic xmlns:a="http://schemas.openxmlformats.org/drawingml/2006/main">
+              <a:graphicData uri="http://schemas.openxmlformats.org/drawingml/2006/picture">
+                <pic:pic xmlns:pic="http://schemas.openxmlformats.org/drawingml/2006/picture">
+                  <pic:nvPicPr>
+                    <pic:cNvPr id="1" name=""/>
+                    <pic:cNvPicPr/>
+                  </pic:nvPicPr>
+                  <pic:blipFill>
+                    <a:blip r:embed="rId8"/>
+                    <a:stretch>
+                      <a:fillRect/>
+                    </a:stretch>
+                  </pic:blipFill>
+                  <pic:spPr>
+                    <a:xfrm>
+                      <a:off x="0" y="0"/>
+                      <a:ext cx="3016997" cy="2613863"/>
+                    </a:xfrm>
+                    <a:prstGeom prst="rect">
+                      <a:avLst/>
+                    </a:prstGeom>
+                  </pic:spPr>
+                </pic:pic>
+              </a:graphicData>
+            </a:graphic>
+          </wp:inline>
+        </w:drawing>
+      </w:r>
+    </w:p>
+    <w:p>
+      <w:pPr>
+        <w:pStyle w:val="ListParagraph"/>
+        <w:pBdr>
+          <w:top w:val="nil"/>
+          <w:left w:val="nil"/>
+          <w:bottom w:val="nil"/>
+          <w:right w:val="nil"/>
+          <w:between w:val="nil"/>
+        </w:pBdr>
+        <w:spacing w:after="0"/>
+        <w:ind w:left="1069"/>
+        <w:jc w:val="center"/>
+        <w:rPr>
+          <w:rFonts w:ascii="Times New Roman" w:eastAsia="Times New Roman" w:hAnsi="Times New Roman" w:cs="Times New Roman"/>
+          <w:color w:val="000000"/>
+          <w:sz w:val="24"/>
+          <w:szCs w:val="24"/>
+          <w:lang w:val="id-ID"/>
+        </w:rPr>
+      </w:pPr>
+      <w:r>
+        <w:rPr>
+          <w:rFonts w:ascii="Times New Roman" w:eastAsia="Times New Roman" w:hAnsi="Times New Roman" w:cs="Times New Roman"/>
+          <w:b/>
+          <w:color w:val="000000"/>
+          <w:sz w:val="24"/>
+          <w:szCs w:val="24"/>
+          <w:lang w:val="id-ID"/>
+        </w:rPr>
+        <w:t>Gambar 1.</w:t>
+      </w:r>
+      <w:r>
+        <w:rPr>
+          <w:rFonts w:ascii="Times New Roman" w:eastAsia="Times New Roman" w:hAnsi="Times New Roman" w:cs="Times New Roman"/>
+          <w:color w:val="000000"/>
+          <w:sz w:val="24"/>
+          <w:szCs w:val="24"/>
+          <w:lang w:val="id-ID"/>
+        </w:rPr>
+        <w:t xml:space="preserve"> Cuplikan bentuk dataset dan ukuran data menggunakan df.shape()</w:t>
+      </w:r>
+    </w:p>
+    <w:p>
+      <w:pPr>
+        <w:pStyle w:val="ListParagraph"/>
         <w:numPr>
-          <w:ilvl w:val="0"/>
-          <w:numId w:val="2"/>
+          <w:ilvl w:val="3"/>
+          <w:numId w:val="6"/>
         </w:numPr>
         <w:pBdr>
           <w:top w:val="nil"/>
@@ -3649,51 +3178,66 @@
           <w:between w:val="nil"/>
         </w:pBdr>
         <w:spacing w:after="0"/>
-        <w:rPr>
-          <w:rFonts w:ascii="Times New Roman" w:eastAsia="Times New Roman" w:hAnsi="Times New Roman" w:cs="Times New Roman"/>
-          <w:sz w:val="24"/>
-          <w:szCs w:val="24"/>
-        </w:rPr>
-      </w:pPr>
-      <w:r>
-        <w:rPr>
-          <w:rFonts w:ascii="Times New Roman" w:eastAsia="Times New Roman" w:hAnsi="Times New Roman" w:cs="Times New Roman"/>
-          <w:sz w:val="24"/>
-          <w:szCs w:val="24"/>
-        </w:rPr>
-        <w:t xml:space="preserve">Mahasiswa dengan nilai rendah di semester 1 menunjukkan risiko </w:t>
-      </w:r>
-      <w:r>
-        <w:rPr>
-          <w:rFonts w:ascii="Times New Roman" w:eastAsia="Times New Roman" w:hAnsi="Times New Roman" w:cs="Times New Roman"/>
-          <w:i/>
-          <w:sz w:val="24"/>
-          <w:szCs w:val="24"/>
-        </w:rPr>
-        <w:t>dropout</w:t>
-      </w:r>
-      <w:r>
-        <w:rPr>
-          <w:rFonts w:ascii="Times New Roman" w:eastAsia="Times New Roman" w:hAnsi="Times New Roman" w:cs="Times New Roman"/>
-          <w:sz w:val="24"/>
-          <w:szCs w:val="24"/>
-        </w:rPr>
-        <w:t xml:space="preserve"> lebih besar.</w:t>
-      </w:r>
-      <w:r>
-        <w:rPr>
-          <w:rFonts w:ascii="Times New Roman" w:eastAsia="Times New Roman" w:hAnsi="Times New Roman" w:cs="Times New Roman"/>
-          <w:sz w:val="24"/>
-          <w:szCs w:val="24"/>
-        </w:rPr>
-        <w:br/>
-      </w:r>
-    </w:p>
-    <w:p>
-      <w:pPr>
+        <w:jc w:val="both"/>
+        <w:rPr>
+          <w:rFonts w:ascii="Times New Roman" w:eastAsia="Times New Roman" w:hAnsi="Times New Roman" w:cs="Times New Roman"/>
+          <w:b/>
+          <w:color w:val="000000"/>
+          <w:sz w:val="24"/>
+          <w:szCs w:val="24"/>
+          <w:lang w:val="id-ID"/>
+        </w:rPr>
+      </w:pPr>
+      <w:r>
+        <w:rPr>
+          <w:rFonts w:ascii="Times New Roman" w:eastAsia="Times New Roman" w:hAnsi="Times New Roman" w:cs="Times New Roman"/>
+          <w:b/>
+          <w:color w:val="000000"/>
+          <w:sz w:val="24"/>
+          <w:szCs w:val="24"/>
+          <w:lang w:val="id-ID"/>
+        </w:rPr>
+        <w:t>Data Visualization</w:t>
+      </w:r>
+    </w:p>
+    <w:p>
+      <w:pPr>
+        <w:pStyle w:val="ListParagraph"/>
+        <w:pBdr>
+          <w:top w:val="nil"/>
+          <w:left w:val="nil"/>
+          <w:bottom w:val="nil"/>
+          <w:right w:val="nil"/>
+          <w:between w:val="nil"/>
+        </w:pBdr>
+        <w:spacing w:after="0"/>
+        <w:ind w:left="1069"/>
+        <w:jc w:val="both"/>
+        <w:rPr>
+          <w:rFonts w:ascii="Times New Roman" w:eastAsia="Times New Roman" w:hAnsi="Times New Roman" w:cs="Times New Roman"/>
+          <w:color w:val="000000"/>
+          <w:sz w:val="24"/>
+          <w:szCs w:val="24"/>
+          <w:lang w:val="id-ID"/>
+        </w:rPr>
+      </w:pPr>
+      <w:r>
+        <w:rPr>
+          <w:rFonts w:ascii="Times New Roman" w:eastAsia="Times New Roman" w:hAnsi="Times New Roman" w:cs="Times New Roman"/>
+          <w:color w:val="000000"/>
+          <w:sz w:val="24"/>
+          <w:szCs w:val="24"/>
+          <w:lang w:val="id-ID"/>
+        </w:rPr>
+        <w:t>Visualisasi dilakukan untuk memahami pola distribusi data, mendeteksi outlier, serta melihat hubungan antar variabel numerik.</w:t>
+      </w:r>
+    </w:p>
+    <w:p>
+      <w:pPr>
+        <w:pStyle w:val="ListParagraph"/>
         <w:numPr>
-          <w:ilvl w:val="0"/>
-          <w:numId w:val="2"/>
+          <w:ilvl w:val="6"/>
+          <w:numId w:val="6"/>
         </w:numPr>
         <w:pBdr>
           <w:top w:val="nil"/>
@@ -3703,26 +3247,228 @@
           <w:between w:val="nil"/>
         </w:pBdr>
         <w:spacing w:after="0"/>
-        <w:rPr>
-          <w:rFonts w:ascii="Times New Roman" w:eastAsia="Times New Roman" w:hAnsi="Times New Roman" w:cs="Times New Roman"/>
-          <w:sz w:val="24"/>
-          <w:szCs w:val="24"/>
-        </w:rPr>
-      </w:pPr>
-      <w:r>
-        <w:rPr>
-          <w:rFonts w:ascii="Times New Roman" w:eastAsia="Times New Roman" w:hAnsi="Times New Roman" w:cs="Times New Roman"/>
-          <w:sz w:val="24"/>
-          <w:szCs w:val="24"/>
-        </w:rPr>
-        <w:t>Korelasi kuat antara nilai masuk dan nilai akademik semester pertama menunjukkan validitas sistem penerimaan mahasiswa.</w:t>
-      </w:r>
-    </w:p>
-    <w:p>
-      <w:pPr>
+        <w:jc w:val="both"/>
+        <w:rPr>
+          <w:rFonts w:ascii="Times New Roman" w:eastAsia="Times New Roman" w:hAnsi="Times New Roman" w:cs="Times New Roman"/>
+          <w:b/>
+          <w:color w:val="000000"/>
+          <w:sz w:val="24"/>
+          <w:szCs w:val="24"/>
+          <w:lang w:val="id-ID"/>
+        </w:rPr>
+      </w:pPr>
+      <w:r>
+        <w:rPr>
+          <w:rFonts w:ascii="Times New Roman" w:eastAsia="Times New Roman" w:hAnsi="Times New Roman" w:cs="Times New Roman"/>
+          <w:b/>
+          <w:color w:val="000000"/>
+          <w:sz w:val="24"/>
+          <w:szCs w:val="24"/>
+          <w:lang w:val="id-ID"/>
+        </w:rPr>
+        <w:t>Histogram</w:t>
+      </w:r>
+    </w:p>
+    <w:p>
+      <w:pPr>
+        <w:pStyle w:val="ListParagraph"/>
+        <w:pBdr>
+          <w:top w:val="nil"/>
+          <w:left w:val="nil"/>
+          <w:bottom w:val="nil"/>
+          <w:right w:val="nil"/>
+          <w:between w:val="nil"/>
+        </w:pBdr>
+        <w:spacing w:after="0"/>
+        <w:ind w:left="1494"/>
+        <w:jc w:val="both"/>
+        <w:rPr>
+          <w:rFonts w:ascii="Times New Roman" w:eastAsia="Times New Roman" w:hAnsi="Times New Roman" w:cs="Times New Roman"/>
+          <w:color w:val="000000"/>
+          <w:sz w:val="24"/>
+          <w:szCs w:val="24"/>
+          <w:lang w:val="id-ID"/>
+        </w:rPr>
+      </w:pPr>
+      <w:r>
+        <w:rPr>
+          <w:rFonts w:ascii="Times New Roman" w:eastAsia="Times New Roman" w:hAnsi="Times New Roman" w:cs="Times New Roman"/>
+          <w:color w:val="000000"/>
+          <w:sz w:val="24"/>
+          <w:szCs w:val="24"/>
+          <w:lang w:val="id-ID"/>
+        </w:rPr>
+        <w:t>Pada visualisasi histogram untuk fitur akademik seperti Admission Grade dan Previous Qualification Grade, data terlihat memiliki distribusi yang tidak sepenuhnya normal, dengan kecenderungan miring ke kanan. Hal ini menunjukkan adanya variasi besar antar mahasiswa dalam nilai masu</w:t>
+      </w:r>
+      <w:bookmarkStart w:id="8" w:name="_GoBack"/>
+      <w:bookmarkEnd w:id="8"/>
+      <w:r>
+        <w:rPr>
+          <w:rFonts w:ascii="Times New Roman" w:eastAsia="Times New Roman" w:hAnsi="Times New Roman" w:cs="Times New Roman"/>
+          <w:color w:val="000000"/>
+          <w:sz w:val="24"/>
+          <w:szCs w:val="24"/>
+          <w:lang w:val="id-ID"/>
+        </w:rPr>
+        <w:t>k.</w:t>
+      </w:r>
+    </w:p>
+    <w:p>
+      <w:pPr>
+        <w:pStyle w:val="ListParagraph"/>
+        <w:pBdr>
+          <w:top w:val="nil"/>
+          <w:left w:val="nil"/>
+          <w:bottom w:val="nil"/>
+          <w:right w:val="nil"/>
+          <w:between w:val="nil"/>
+        </w:pBdr>
+        <w:spacing w:after="0"/>
+        <w:ind w:left="1494"/>
+        <w:jc w:val="center"/>
+        <w:rPr>
+          <w:rStyle w:val="Emphasis"/>
+        </w:rPr>
+      </w:pPr>
+      <w:r>
+        <w:rPr>
+          <w:rFonts w:ascii="Times New Roman" w:eastAsia="Times New Roman" w:hAnsi="Times New Roman" w:cs="Times New Roman"/>
+          <w:color w:val="000000"/>
+          <w:sz w:val="24"/>
+          <w:szCs w:val="24"/>
+          <w:lang w:val="id-ID"/>
+        </w:rPr>
+        <w:drawing>
+          <wp:inline distT="0" distB="0" distL="0" distR="0" wp14:anchorId="066714DA" wp14:editId="064ACC61">
+            <wp:extent cx="3651487" cy="3996573"/>
+            <wp:effectExtent l="0" t="0" r="6350" b="4445"/>
+            <wp:docPr id="2" name="Picture 2"/>
+            <wp:cNvGraphicFramePr>
+              <a:graphicFrameLocks xmlns:a="http://schemas.openxmlformats.org/drawingml/2006/main" noChangeAspect="1"/>
+            </wp:cNvGraphicFramePr>
+            <a:graphic xmlns:a="http://schemas.openxmlformats.org/drawingml/2006/main">
+              <a:graphicData uri="http://schemas.openxmlformats.org/drawingml/2006/picture">
+                <pic:pic xmlns:pic="http://schemas.openxmlformats.org/drawingml/2006/picture">
+                  <pic:nvPicPr>
+                    <pic:cNvPr id="1" name=""/>
+                    <pic:cNvPicPr/>
+                  </pic:nvPicPr>
+                  <pic:blipFill>
+                    <a:blip r:embed="rId9"/>
+                    <a:stretch>
+                      <a:fillRect/>
+                    </a:stretch>
+                  </pic:blipFill>
+                  <pic:spPr>
+                    <a:xfrm>
+                      <a:off x="0" y="0"/>
+                      <a:ext cx="3658926" cy="4004715"/>
+                    </a:xfrm>
+                    <a:prstGeom prst="rect">
+                      <a:avLst/>
+                    </a:prstGeom>
+                  </pic:spPr>
+                </pic:pic>
+              </a:graphicData>
+            </a:graphic>
+          </wp:inline>
+        </w:drawing>
+      </w:r>
+    </w:p>
+    <w:p>
+      <w:pPr>
+        <w:pStyle w:val="ListParagraph"/>
+        <w:pBdr>
+          <w:top w:val="nil"/>
+          <w:left w:val="nil"/>
+          <w:bottom w:val="nil"/>
+          <w:right w:val="nil"/>
+          <w:between w:val="nil"/>
+        </w:pBdr>
+        <w:spacing w:after="0"/>
+        <w:ind w:left="1494"/>
+        <w:jc w:val="center"/>
+        <w:rPr>
+          <w:rFonts w:ascii="Times New Roman" w:eastAsia="Times New Roman" w:hAnsi="Times New Roman" w:cs="Times New Roman"/>
+          <w:i/>
+          <w:color w:val="000000"/>
+          <w:sz w:val="24"/>
+          <w:szCs w:val="24"/>
+          <w:lang w:val="id-ID"/>
+        </w:rPr>
+      </w:pPr>
+      <w:r>
+        <w:rPr>
+          <w:rStyle w:val="Emphasis"/>
+          <w:rFonts w:ascii="Times New Roman" w:hAnsi="Times New Roman" w:cs="Times New Roman"/>
+          <w:b/>
+          <w:i w:val="0"/>
+          <w:sz w:val="24"/>
+          <w:szCs w:val="24"/>
+        </w:rPr>
+        <w:t>Gambar 3</w:t>
+      </w:r>
+      <w:r>
+        <w:rPr>
+          <w:rStyle w:val="Emphasis"/>
+          <w:rFonts w:ascii="Times New Roman" w:hAnsi="Times New Roman" w:cs="Times New Roman"/>
+          <w:i w:val="0"/>
+          <w:sz w:val="24"/>
+          <w:szCs w:val="24"/>
+        </w:rPr>
+        <w:t>. Histogram distribusi nilai akademik mahasiswa)</w:t>
+      </w:r>
+    </w:p>
+    <w:p>
+      <w:pPr>
+        <w:pStyle w:val="ListParagraph"/>
+        <w:pBdr>
+          <w:top w:val="nil"/>
+          <w:left w:val="nil"/>
+          <w:bottom w:val="nil"/>
+          <w:right w:val="nil"/>
+          <w:between w:val="nil"/>
+        </w:pBdr>
+        <w:spacing w:after="0"/>
+        <w:ind w:left="1494"/>
+        <w:jc w:val="center"/>
+        <w:rPr>
+          <w:rFonts w:ascii="Times New Roman" w:eastAsia="Times New Roman" w:hAnsi="Times New Roman" w:cs="Times New Roman"/>
+          <w:color w:val="000000"/>
+          <w:sz w:val="24"/>
+          <w:szCs w:val="24"/>
+          <w:lang w:val="id-ID"/>
+        </w:rPr>
+      </w:pPr>
+    </w:p>
+    <w:p>
+      <w:pPr>
+        <w:pStyle w:val="ListParagraph"/>
+        <w:pBdr>
+          <w:top w:val="nil"/>
+          <w:left w:val="nil"/>
+          <w:bottom w:val="nil"/>
+          <w:right w:val="nil"/>
+          <w:between w:val="nil"/>
+        </w:pBdr>
+        <w:spacing w:after="0"/>
+        <w:ind w:left="1494"/>
+        <w:jc w:val="center"/>
+        <w:rPr>
+          <w:rFonts w:ascii="Times New Roman" w:eastAsia="Times New Roman" w:hAnsi="Times New Roman" w:cs="Times New Roman"/>
+          <w:color w:val="000000"/>
+          <w:sz w:val="24"/>
+          <w:szCs w:val="24"/>
+          <w:lang w:val="id-ID"/>
+        </w:rPr>
+      </w:pPr>
+    </w:p>
+    <w:p>
+      <w:pPr>
+        <w:pStyle w:val="ListParagraph"/>
         <w:numPr>
-          <w:ilvl w:val="0"/>
-          <w:numId w:val="2"/>
+          <w:ilvl w:val="6"/>
+          <w:numId w:val="6"/>
         </w:numPr>
         <w:pBdr>
           <w:top w:val="nil"/>
@@ -3732,63 +3478,118 @@
           <w:between w:val="nil"/>
         </w:pBdr>
         <w:spacing w:after="0"/>
-        <w:rPr>
-          <w:rFonts w:ascii="Times New Roman" w:eastAsia="Times New Roman" w:hAnsi="Times New Roman" w:cs="Times New Roman"/>
-          <w:sz w:val="24"/>
-          <w:szCs w:val="24"/>
-        </w:rPr>
-      </w:pPr>
-      <w:r>
-        <w:rPr>
-          <w:rFonts w:ascii="Times New Roman" w:eastAsia="Times New Roman" w:hAnsi="Times New Roman" w:cs="Times New Roman"/>
-          <w:sz w:val="24"/>
-          <w:szCs w:val="24"/>
-        </w:rPr>
-        <w:t xml:space="preserve">Faktor non-akademik (seperti </w:t>
-      </w:r>
-      <w:r>
-        <w:rPr>
-          <w:rFonts w:ascii="Times New Roman" w:eastAsia="Times New Roman" w:hAnsi="Times New Roman" w:cs="Times New Roman"/>
-          <w:i/>
-          <w:sz w:val="24"/>
-          <w:szCs w:val="24"/>
-        </w:rPr>
-        <w:t>marital status</w:t>
-      </w:r>
-      <w:r>
-        <w:rPr>
-          <w:rFonts w:ascii="Times New Roman" w:eastAsia="Times New Roman" w:hAnsi="Times New Roman" w:cs="Times New Roman"/>
-          <w:sz w:val="24"/>
-          <w:szCs w:val="24"/>
-        </w:rPr>
-        <w:t xml:space="preserve"> dan </w:t>
-      </w:r>
-      <w:r>
-        <w:rPr>
-          <w:rFonts w:ascii="Times New Roman" w:eastAsia="Times New Roman" w:hAnsi="Times New Roman" w:cs="Times New Roman"/>
-          <w:i/>
-          <w:sz w:val="24"/>
-          <w:szCs w:val="24"/>
-        </w:rPr>
-        <w:t>app</w:t>
-      </w:r>
-      <w:r>
-        <w:rPr>
-          <w:rFonts w:ascii="Times New Roman" w:eastAsia="Times New Roman" w:hAnsi="Times New Roman" w:cs="Times New Roman"/>
-          <w:i/>
-          <w:sz w:val="24"/>
-          <w:szCs w:val="24"/>
-        </w:rPr>
-        <w:t>lication mode</w:t>
-      </w:r>
-      <w:r>
-        <w:rPr>
-          <w:rFonts w:ascii="Times New Roman" w:eastAsia="Times New Roman" w:hAnsi="Times New Roman" w:cs="Times New Roman"/>
-          <w:sz w:val="24"/>
-          <w:szCs w:val="24"/>
-        </w:rPr>
-        <w:t>) tidak berpengaruh signifikan terhadap hasil akhir studi.</w:t>
-      </w:r>
+        <w:jc w:val="both"/>
+        <w:rPr>
+          <w:rFonts w:ascii="Times New Roman" w:eastAsia="Times New Roman" w:hAnsi="Times New Roman" w:cs="Times New Roman"/>
+          <w:b/>
+          <w:color w:val="000000"/>
+          <w:sz w:val="24"/>
+          <w:szCs w:val="24"/>
+          <w:lang w:val="id-ID"/>
+        </w:rPr>
+      </w:pPr>
+      <w:r>
+        <w:rPr>
+          <w:rFonts w:ascii="Times New Roman" w:eastAsia="Times New Roman" w:hAnsi="Times New Roman" w:cs="Times New Roman"/>
+          <w:b/>
+          <w:color w:val="000000"/>
+          <w:sz w:val="24"/>
+          <w:szCs w:val="24"/>
+          <w:lang w:val="id-ID"/>
+        </w:rPr>
+        <w:t>Boxplot</w:t>
+      </w:r>
+    </w:p>
+    <w:p>
+      <w:pPr>
+        <w:pStyle w:val="ListParagraph"/>
+        <w:numPr>
+          <w:ilvl w:val="3"/>
+          <w:numId w:val="6"/>
+        </w:numPr>
+        <w:pBdr>
+          <w:top w:val="nil"/>
+          <w:left w:val="nil"/>
+          <w:bottom w:val="nil"/>
+          <w:right w:val="nil"/>
+          <w:between w:val="nil"/>
+        </w:pBdr>
+        <w:spacing w:after="0"/>
+        <w:jc w:val="both"/>
+        <w:rPr>
+          <w:rFonts w:ascii="Times New Roman" w:eastAsia="Times New Roman" w:hAnsi="Times New Roman" w:cs="Times New Roman"/>
+          <w:b/>
+          <w:color w:val="000000"/>
+          <w:sz w:val="24"/>
+          <w:szCs w:val="24"/>
+          <w:lang w:val="id-ID"/>
+        </w:rPr>
+      </w:pPr>
+      <w:r>
+        <w:rPr>
+          <w:rFonts w:ascii="Times New Roman" w:eastAsia="Times New Roman" w:hAnsi="Times New Roman" w:cs="Times New Roman"/>
+          <w:b/>
+          <w:color w:val="000000"/>
+          <w:sz w:val="24"/>
+          <w:szCs w:val="24"/>
+          <w:lang w:val="id-ID"/>
+        </w:rPr>
+        <w:t>Preprocessing</w:t>
+      </w:r>
+    </w:p>
+    <w:p>
+      <w:pPr>
+        <w:pStyle w:val="ListParagraph"/>
+        <w:numPr>
+          <w:ilvl w:val="3"/>
+          <w:numId w:val="6"/>
+        </w:numPr>
+        <w:pBdr>
+          <w:top w:val="nil"/>
+          <w:left w:val="nil"/>
+          <w:bottom w:val="nil"/>
+          <w:right w:val="nil"/>
+          <w:between w:val="nil"/>
+        </w:pBdr>
+        <w:spacing w:after="0"/>
+        <w:jc w:val="both"/>
+        <w:rPr>
+          <w:rFonts w:ascii="Times New Roman" w:eastAsia="Times New Roman" w:hAnsi="Times New Roman" w:cs="Times New Roman"/>
+          <w:b/>
+          <w:color w:val="000000"/>
+          <w:sz w:val="24"/>
+          <w:szCs w:val="24"/>
+          <w:lang w:val="id-ID"/>
+        </w:rPr>
+      </w:pPr>
+      <w:r>
+        <w:rPr>
+          <w:rFonts w:ascii="Times New Roman" w:eastAsia="Times New Roman" w:hAnsi="Times New Roman" w:cs="Times New Roman"/>
+          <w:b/>
+          <w:color w:val="000000"/>
+          <w:sz w:val="24"/>
+          <w:szCs w:val="24"/>
+          <w:lang w:val="id-ID"/>
+        </w:rPr>
+        <w:t>Statistical Analysis</w:t>
+      </w:r>
+    </w:p>
+    <w:p>
+      <w:pPr>
+        <w:pBdr>
+          <w:top w:val="nil"/>
+          <w:left w:val="nil"/>
+          <w:bottom w:val="nil"/>
+          <w:right w:val="nil"/>
+          <w:between w:val="nil"/>
+        </w:pBdr>
+        <w:spacing w:after="0"/>
+        <w:ind w:left="720"/>
+        <w:rPr>
+          <w:rFonts w:ascii="Times New Roman" w:eastAsia="Times New Roman" w:hAnsi="Times New Roman" w:cs="Times New Roman"/>
+          <w:color w:val="000000"/>
+        </w:rPr>
+      </w:pPr>
     </w:p>
     <w:p>
       <w:pPr>
@@ -4010,15 +3811,7 @@
           <w:szCs w:val="24"/>
         </w:rPr>
         <w:br/>
-        <w:t>- Mengidentifikasi mahasiswa berisiko drop</w:t>
-      </w:r>
-      <w:r>
-        <w:rPr>
-          <w:rFonts w:ascii="Times New Roman" w:eastAsia="Times New Roman" w:hAnsi="Times New Roman" w:cs="Times New Roman"/>
-          <w:sz w:val="24"/>
-          <w:szCs w:val="24"/>
-        </w:rPr>
-        <w:t>out lebih dini.</w:t>
+        <w:t>- Mengidentifikasi mahasiswa berisiko dropout lebih dini.</w:t>
       </w:r>
       <w:r>
         <w:rPr>
@@ -4217,6 +4010,101 @@
     </w:lvl>
   </w:abstractNum>
   <w:abstractNum w:abstractNumId="1" w15:restartNumberingAfterBreak="0">
+    <w:nsid w:val="03144EB1"/>
+    <w:multiLevelType w:val="multilevel"/>
+    <w:tmpl w:val="04210027"/>
+    <w:lvl w:ilvl="0">
+      <w:start w:val="1"/>
+      <w:numFmt w:val="upperRoman"/>
+      <w:pStyle w:val="Heading1"/>
+      <w:lvlText w:val="%1."/>
+      <w:lvlJc w:val="left"/>
+      <w:pPr>
+        <w:ind w:left="0" w:firstLine="0"/>
+      </w:pPr>
+    </w:lvl>
+    <w:lvl w:ilvl="1">
+      <w:start w:val="1"/>
+      <w:numFmt w:val="upperLetter"/>
+      <w:pStyle w:val="Heading2"/>
+      <w:lvlText w:val="%2."/>
+      <w:lvlJc w:val="left"/>
+      <w:pPr>
+        <w:ind w:left="720" w:firstLine="0"/>
+      </w:pPr>
+    </w:lvl>
+    <w:lvl w:ilvl="2">
+      <w:start w:val="1"/>
+      <w:numFmt w:val="decimal"/>
+      <w:pStyle w:val="Heading3"/>
+      <w:lvlText w:val="%3."/>
+      <w:lvlJc w:val="left"/>
+      <w:pPr>
+        <w:ind w:left="1440" w:firstLine="0"/>
+      </w:pPr>
+    </w:lvl>
+    <w:lvl w:ilvl="3">
+      <w:start w:val="1"/>
+      <w:numFmt w:val="lowerLetter"/>
+      <w:pStyle w:val="Heading4"/>
+      <w:lvlText w:val="%4)"/>
+      <w:lvlJc w:val="left"/>
+      <w:pPr>
+        <w:ind w:left="2160" w:firstLine="0"/>
+      </w:pPr>
+    </w:lvl>
+    <w:lvl w:ilvl="4">
+      <w:start w:val="1"/>
+      <w:numFmt w:val="decimal"/>
+      <w:pStyle w:val="Heading5"/>
+      <w:lvlText w:val="(%5)"/>
+      <w:lvlJc w:val="left"/>
+      <w:pPr>
+        <w:ind w:left="2880" w:firstLine="0"/>
+      </w:pPr>
+    </w:lvl>
+    <w:lvl w:ilvl="5">
+      <w:start w:val="1"/>
+      <w:numFmt w:val="lowerLetter"/>
+      <w:pStyle w:val="Heading6"/>
+      <w:lvlText w:val="(%6)"/>
+      <w:lvlJc w:val="left"/>
+      <w:pPr>
+        <w:ind w:left="3600" w:firstLine="0"/>
+      </w:pPr>
+    </w:lvl>
+    <w:lvl w:ilvl="6">
+      <w:start w:val="1"/>
+      <w:numFmt w:val="lowerRoman"/>
+      <w:pStyle w:val="Heading7"/>
+      <w:lvlText w:val="(%7)"/>
+      <w:lvlJc w:val="left"/>
+      <w:pPr>
+        <w:ind w:left="4320" w:firstLine="0"/>
+      </w:pPr>
+    </w:lvl>
+    <w:lvl w:ilvl="7">
+      <w:start w:val="1"/>
+      <w:numFmt w:val="lowerLetter"/>
+      <w:pStyle w:val="Heading8"/>
+      <w:lvlText w:val="(%8)"/>
+      <w:lvlJc w:val="left"/>
+      <w:pPr>
+        <w:ind w:left="5040" w:firstLine="0"/>
+      </w:pPr>
+    </w:lvl>
+    <w:lvl w:ilvl="8">
+      <w:start w:val="1"/>
+      <w:numFmt w:val="lowerRoman"/>
+      <w:pStyle w:val="Heading9"/>
+      <w:lvlText w:val="(%9)"/>
+      <w:lvlJc w:val="left"/>
+      <w:pPr>
+        <w:ind w:left="5760" w:firstLine="0"/>
+      </w:pPr>
+    </w:lvl>
+  </w:abstractNum>
+  <w:abstractNum w:abstractNumId="2" w15:restartNumberingAfterBreak="0">
     <w:nsid w:val="1B437D9C"/>
     <w:multiLevelType w:val="multilevel"/>
     <w:tmpl w:val="506CD0CE"/>
@@ -4259,7 +4147,7 @@
       <w:lvlText w:val="%4."/>
       <w:lvlJc w:val="left"/>
       <w:pPr>
-        <w:ind w:left="2880" w:hanging="360"/>
+        <w:ind w:left="1069" w:hanging="360"/>
       </w:pPr>
     </w:lvl>
     <w:lvl w:ilvl="4">
@@ -4286,7 +4174,7 @@
       <w:lvlText w:val="%7."/>
       <w:lvlJc w:val="left"/>
       <w:pPr>
-        <w:ind w:left="5040" w:hanging="360"/>
+        <w:ind w:left="1494" w:hanging="360"/>
       </w:pPr>
     </w:lvl>
     <w:lvl w:ilvl="7">
@@ -4308,7 +4196,7 @@
       </w:pPr>
     </w:lvl>
   </w:abstractNum>
-  <w:abstractNum w:abstractNumId="2" w15:restartNumberingAfterBreak="0">
+  <w:abstractNum w:abstractNumId="3" w15:restartNumberingAfterBreak="0">
     <w:nsid w:val="2AC5109D"/>
     <w:multiLevelType w:val="multilevel"/>
     <w:tmpl w:val="2012CF40"/>
@@ -4421,7 +4309,7 @@
       </w:rPr>
     </w:lvl>
   </w:abstractNum>
-  <w:abstractNum w:abstractNumId="3" w15:restartNumberingAfterBreak="0">
+  <w:abstractNum w:abstractNumId="4" w15:restartNumberingAfterBreak="0">
     <w:nsid w:val="32A47090"/>
     <w:multiLevelType w:val="multilevel"/>
     <w:tmpl w:val="2F040248"/>
@@ -4534,7 +4422,7 @@
       </w:rPr>
     </w:lvl>
   </w:abstractNum>
-  <w:abstractNum w:abstractNumId="4" w15:restartNumberingAfterBreak="0">
+  <w:abstractNum w:abstractNumId="5" w15:restartNumberingAfterBreak="0">
     <w:nsid w:val="521B1AAF"/>
     <w:multiLevelType w:val="multilevel"/>
     <w:tmpl w:val="D7A8E452"/>
@@ -4544,7 +4432,7 @@
       <w:lvlText w:val="%1."/>
       <w:lvlJc w:val="left"/>
       <w:pPr>
-        <w:ind w:left="720" w:hanging="360"/>
+        <w:ind w:left="1440" w:hanging="360"/>
       </w:pPr>
       <w:rPr>
         <w:u w:val="none"/>
@@ -4556,7 +4444,7 @@
       <w:lvlText w:val="%2."/>
       <w:lvlJc w:val="left"/>
       <w:pPr>
-        <w:ind w:left="1440" w:hanging="360"/>
+        <w:ind w:left="2160" w:hanging="360"/>
       </w:pPr>
       <w:rPr>
         <w:u w:val="none"/>
@@ -4568,7 +4456,7 @@
       <w:lvlText w:val="%3."/>
       <w:lvlJc w:val="left"/>
       <w:pPr>
-        <w:ind w:left="2160" w:hanging="360"/>
+        <w:ind w:left="2880" w:hanging="360"/>
       </w:pPr>
       <w:rPr>
         <w:u w:val="none"/>
@@ -4580,7 +4468,7 @@
       <w:lvlText w:val="%4."/>
       <w:lvlJc w:val="left"/>
       <w:pPr>
-        <w:ind w:left="2880" w:hanging="360"/>
+        <w:ind w:left="3600" w:hanging="360"/>
       </w:pPr>
       <w:rPr>
         <w:u w:val="none"/>
@@ -4592,7 +4480,7 @@
       <w:lvlText w:val="%5."/>
       <w:lvlJc w:val="left"/>
       <w:pPr>
-        <w:ind w:left="3600" w:hanging="360"/>
+        <w:ind w:left="4320" w:hanging="360"/>
       </w:pPr>
       <w:rPr>
         <w:u w:val="none"/>
@@ -4604,7 +4492,7 @@
       <w:lvlText w:val="%6."/>
       <w:lvlJc w:val="left"/>
       <w:pPr>
-        <w:ind w:left="4320" w:hanging="360"/>
+        <w:ind w:left="5040" w:hanging="360"/>
       </w:pPr>
       <w:rPr>
         <w:u w:val="none"/>
@@ -4616,7 +4504,7 @@
       <w:lvlText w:val="%7."/>
       <w:lvlJc w:val="left"/>
       <w:pPr>
-        <w:ind w:left="5040" w:hanging="360"/>
+        <w:ind w:left="5760" w:hanging="360"/>
       </w:pPr>
       <w:rPr>
         <w:u w:val="none"/>
@@ -4628,7 +4516,7 @@
       <w:lvlText w:val="%8."/>
       <w:lvlJc w:val="left"/>
       <w:pPr>
-        <w:ind w:left="5760" w:hanging="360"/>
+        <w:ind w:left="6480" w:hanging="360"/>
       </w:pPr>
       <w:rPr>
         <w:u w:val="none"/>
@@ -4640,14 +4528,14 @@
       <w:lvlText w:val="%9."/>
       <w:lvlJc w:val="left"/>
       <w:pPr>
-        <w:ind w:left="6480" w:hanging="360"/>
+        <w:ind w:left="7200" w:hanging="360"/>
       </w:pPr>
       <w:rPr>
         <w:u w:val="none"/>
       </w:rPr>
     </w:lvl>
   </w:abstractNum>
-  <w:abstractNum w:abstractNumId="5" w15:restartNumberingAfterBreak="0">
+  <w:abstractNum w:abstractNumId="6" w15:restartNumberingAfterBreak="0">
     <w:nsid w:val="634E0029"/>
     <w:multiLevelType w:val="multilevel"/>
     <w:tmpl w:val="9530E7F4"/>
@@ -4760,7 +4648,7 @@
       </w:rPr>
     </w:lvl>
   </w:abstractNum>
-  <w:abstractNum w:abstractNumId="6" w15:restartNumberingAfterBreak="0">
+  <w:abstractNum w:abstractNumId="7" w15:restartNumberingAfterBreak="0">
     <w:nsid w:val="686818FE"/>
     <w:multiLevelType w:val="multilevel"/>
     <w:tmpl w:val="07467E8A"/>
@@ -4873,7 +4761,7 @@
       </w:rPr>
     </w:lvl>
   </w:abstractNum>
-  <w:abstractNum w:abstractNumId="7" w15:restartNumberingAfterBreak="0">
+  <w:abstractNum w:abstractNumId="8" w15:restartNumberingAfterBreak="0">
     <w:nsid w:val="6A905A18"/>
     <w:multiLevelType w:val="multilevel"/>
     <w:tmpl w:val="0DFCBF4C"/>
@@ -4986,7 +4874,7 @@
       </w:rPr>
     </w:lvl>
   </w:abstractNum>
-  <w:abstractNum w:abstractNumId="8" w15:restartNumberingAfterBreak="0">
+  <w:abstractNum w:abstractNumId="9" w15:restartNumberingAfterBreak="0">
     <w:nsid w:val="7B13642D"/>
     <w:multiLevelType w:val="multilevel"/>
     <w:tmpl w:val="B5760640"/>
@@ -5099,7 +4987,7 @@
       </w:rPr>
     </w:lvl>
   </w:abstractNum>
-  <w:abstractNum w:abstractNumId="9" w15:restartNumberingAfterBreak="0">
+  <w:abstractNum w:abstractNumId="10" w15:restartNumberingAfterBreak="0">
     <w:nsid w:val="7EF377C2"/>
     <w:multiLevelType w:val="multilevel"/>
     <w:tmpl w:val="5D74BFE8"/>
@@ -5190,34 +5078,37 @@
     </w:lvl>
   </w:abstractNum>
   <w:num w:numId="1">
+    <w:abstractNumId w:val="5"/>
+  </w:num>
+  <w:num w:numId="2">
+    <w:abstractNumId w:val="8"/>
+  </w:num>
+  <w:num w:numId="3">
     <w:abstractNumId w:val="4"/>
   </w:num>
-  <w:num w:numId="2">
+  <w:num w:numId="4">
     <w:abstractNumId w:val="7"/>
   </w:num>
-  <w:num w:numId="3">
-    <w:abstractNumId w:val="3"/>
-  </w:num>
-  <w:num w:numId="4">
-    <w:abstractNumId w:val="6"/>
-  </w:num>
   <w:num w:numId="5">
-    <w:abstractNumId w:val="8"/>
+    <w:abstractNumId w:val="9"/>
   </w:num>
   <w:num w:numId="6">
-    <w:abstractNumId w:val="1"/>
+    <w:abstractNumId w:val="2"/>
   </w:num>
   <w:num w:numId="7">
-    <w:abstractNumId w:val="9"/>
+    <w:abstractNumId w:val="10"/>
   </w:num>
   <w:num w:numId="8">
-    <w:abstractNumId w:val="5"/>
+    <w:abstractNumId w:val="6"/>
   </w:num>
   <w:num w:numId="9">
     <w:abstractNumId w:val="0"/>
   </w:num>
   <w:num w:numId="10">
-    <w:abstractNumId w:val="2"/>
+    <w:abstractNumId w:val="3"/>
+  </w:num>
+  <w:num w:numId="11">
+    <w:abstractNumId w:val="1"/>
   </w:num>
 </w:numbering>
 </file>
@@ -5622,6 +5513,9 @@
     <w:pPr>
       <w:keepNext/>
       <w:keepLines/>
+      <w:numPr>
+        <w:numId w:val="11"/>
+      </w:numPr>
       <w:spacing w:before="480" w:after="120"/>
       <w:outlineLvl w:val="0"/>
     </w:pPr>
@@ -5638,6 +5532,10 @@
     <w:pPr>
       <w:keepNext/>
       <w:keepLines/>
+      <w:numPr>
+        <w:ilvl w:val="1"/>
+        <w:numId w:val="11"/>
+      </w:numPr>
       <w:spacing w:before="360" w:after="80"/>
       <w:outlineLvl w:val="1"/>
     </w:pPr>
@@ -5654,6 +5552,10 @@
     <w:pPr>
       <w:keepNext/>
       <w:keepLines/>
+      <w:numPr>
+        <w:ilvl w:val="2"/>
+        <w:numId w:val="11"/>
+      </w:numPr>
       <w:spacing w:before="280" w:after="80"/>
       <w:outlineLvl w:val="2"/>
     </w:pPr>
@@ -5670,6 +5572,10 @@
     <w:pPr>
       <w:keepNext/>
       <w:keepLines/>
+      <w:numPr>
+        <w:ilvl w:val="3"/>
+        <w:numId w:val="11"/>
+      </w:numPr>
       <w:spacing w:before="240" w:after="40"/>
       <w:outlineLvl w:val="3"/>
     </w:pPr>
@@ -5686,6 +5592,10 @@
     <w:pPr>
       <w:keepNext/>
       <w:keepLines/>
+      <w:numPr>
+        <w:ilvl w:val="4"/>
+        <w:numId w:val="11"/>
+      </w:numPr>
       <w:spacing w:before="220" w:after="40"/>
       <w:outlineLvl w:val="4"/>
     </w:pPr>
@@ -5700,6 +5610,10 @@
     <w:pPr>
       <w:keepNext/>
       <w:keepLines/>
+      <w:numPr>
+        <w:ilvl w:val="5"/>
+        <w:numId w:val="11"/>
+      </w:numPr>
       <w:spacing w:before="200" w:after="40"/>
       <w:outlineLvl w:val="5"/>
     </w:pPr>
@@ -5709,10 +5623,92 @@
       <w:szCs w:val="20"/>
     </w:rPr>
   </w:style>
+  <w:style w:type="paragraph" w:styleId="Heading7">
+    <w:name w:val="heading 7"/>
+    <w:basedOn w:val="Normal"/>
+    <w:next w:val="Normal"/>
+    <w:link w:val="Heading7Char"/>
+    <w:uiPriority w:val="9"/>
+    <w:semiHidden/>
+    <w:unhideWhenUsed/>
+    <w:qFormat/>
+    <w:rsid w:val="00E55C9B"/>
+    <w:pPr>
+      <w:keepNext/>
+      <w:keepLines/>
+      <w:numPr>
+        <w:ilvl w:val="6"/>
+        <w:numId w:val="11"/>
+      </w:numPr>
+      <w:spacing w:before="40" w:after="0"/>
+      <w:outlineLvl w:val="6"/>
+    </w:pPr>
+    <w:rPr>
+      <w:rFonts w:asciiTheme="majorHAnsi" w:eastAsiaTheme="majorEastAsia" w:hAnsiTheme="majorHAnsi" w:cstheme="majorBidi"/>
+      <w:i/>
+      <w:iCs/>
+      <w:color w:val="1F4D78" w:themeColor="accent1" w:themeShade="7F"/>
+    </w:rPr>
+  </w:style>
+  <w:style w:type="paragraph" w:styleId="Heading8">
+    <w:name w:val="heading 8"/>
+    <w:basedOn w:val="Normal"/>
+    <w:next w:val="Normal"/>
+    <w:link w:val="Heading8Char"/>
+    <w:uiPriority w:val="9"/>
+    <w:semiHidden/>
+    <w:unhideWhenUsed/>
+    <w:qFormat/>
+    <w:rsid w:val="00E55C9B"/>
+    <w:pPr>
+      <w:keepNext/>
+      <w:keepLines/>
+      <w:numPr>
+        <w:ilvl w:val="7"/>
+        <w:numId w:val="11"/>
+      </w:numPr>
+      <w:spacing w:before="40" w:after="0"/>
+      <w:outlineLvl w:val="7"/>
+    </w:pPr>
+    <w:rPr>
+      <w:rFonts w:asciiTheme="majorHAnsi" w:eastAsiaTheme="majorEastAsia" w:hAnsiTheme="majorHAnsi" w:cstheme="majorBidi"/>
+      <w:color w:val="272727" w:themeColor="text1" w:themeTint="D8"/>
+      <w:sz w:val="21"/>
+      <w:szCs w:val="21"/>
+    </w:rPr>
+  </w:style>
+  <w:style w:type="paragraph" w:styleId="Heading9">
+    <w:name w:val="heading 9"/>
+    <w:basedOn w:val="Normal"/>
+    <w:next w:val="Normal"/>
+    <w:link w:val="Heading9Char"/>
+    <w:uiPriority w:val="9"/>
+    <w:semiHidden/>
+    <w:unhideWhenUsed/>
+    <w:qFormat/>
+    <w:rsid w:val="00E55C9B"/>
+    <w:pPr>
+      <w:keepNext/>
+      <w:keepLines/>
+      <w:numPr>
+        <w:ilvl w:val="8"/>
+        <w:numId w:val="11"/>
+      </w:numPr>
+      <w:spacing w:before="40" w:after="0"/>
+      <w:outlineLvl w:val="8"/>
+    </w:pPr>
+    <w:rPr>
+      <w:rFonts w:asciiTheme="majorHAnsi" w:eastAsiaTheme="majorEastAsia" w:hAnsiTheme="majorHAnsi" w:cstheme="majorBidi"/>
+      <w:i/>
+      <w:iCs/>
+      <w:color w:val="272727" w:themeColor="text1" w:themeTint="D8"/>
+      <w:sz w:val="21"/>
+      <w:szCs w:val="21"/>
+    </w:rPr>
+  </w:style>
   <w:style w:type="character" w:default="1" w:styleId="DefaultParagraphFont">
     <w:name w:val="Default Paragraph Font"/>
     <w:uiPriority w:val="1"/>
-    <w:semiHidden/>
     <w:unhideWhenUsed/>
   </w:style>
   <w:style w:type="table" w:default="1" w:styleId="TableNormal">
@@ -5807,6 +5803,90 @@
       <w:tblStyleRowBandSize w:val="1"/>
       <w:tblStyleColBandSize w:val="1"/>
     </w:tblPr>
+  </w:style>
+  <w:style w:type="character" w:styleId="Hyperlink">
+    <w:name w:val="Hyperlink"/>
+    <w:basedOn w:val="DefaultParagraphFont"/>
+    <w:uiPriority w:val="99"/>
+    <w:semiHidden/>
+    <w:unhideWhenUsed/>
+    <w:rsid w:val="00EF6901"/>
+    <w:rPr>
+      <w:color w:val="0000FF"/>
+      <w:u w:val="single"/>
+    </w:rPr>
+  </w:style>
+  <w:style w:type="paragraph" w:styleId="NormalWeb">
+    <w:name w:val="Normal (Web)"/>
+    <w:basedOn w:val="Normal"/>
+    <w:uiPriority w:val="99"/>
+    <w:semiHidden/>
+    <w:unhideWhenUsed/>
+    <w:rsid w:val="000F7CC2"/>
+    <w:pPr>
+      <w:spacing w:before="100" w:beforeAutospacing="1" w:after="100" w:afterAutospacing="1" w:line="240" w:lineRule="auto"/>
+    </w:pPr>
+    <w:rPr>
+      <w:rFonts w:ascii="Times New Roman" w:eastAsia="Times New Roman" w:hAnsi="Times New Roman" w:cs="Times New Roman"/>
+      <w:sz w:val="24"/>
+      <w:szCs w:val="24"/>
+      <w:lang w:val="id-ID"/>
+    </w:rPr>
+  </w:style>
+  <w:style w:type="character" w:styleId="Emphasis">
+    <w:name w:val="Emphasis"/>
+    <w:basedOn w:val="DefaultParagraphFont"/>
+    <w:uiPriority w:val="20"/>
+    <w:qFormat/>
+    <w:rsid w:val="008901EF"/>
+    <w:rPr>
+      <w:i/>
+      <w:iCs/>
+    </w:rPr>
+  </w:style>
+  <w:style w:type="character" w:customStyle="1" w:styleId="Heading7Char">
+    <w:name w:val="Heading 7 Char"/>
+    <w:basedOn w:val="DefaultParagraphFont"/>
+    <w:link w:val="Heading7"/>
+    <w:uiPriority w:val="9"/>
+    <w:semiHidden/>
+    <w:rsid w:val="00E55C9B"/>
+    <w:rPr>
+      <w:rFonts w:asciiTheme="majorHAnsi" w:eastAsiaTheme="majorEastAsia" w:hAnsiTheme="majorHAnsi" w:cstheme="majorBidi"/>
+      <w:i/>
+      <w:iCs/>
+      <w:color w:val="1F4D78" w:themeColor="accent1" w:themeShade="7F"/>
+    </w:rPr>
+  </w:style>
+  <w:style w:type="character" w:customStyle="1" w:styleId="Heading8Char">
+    <w:name w:val="Heading 8 Char"/>
+    <w:basedOn w:val="DefaultParagraphFont"/>
+    <w:link w:val="Heading8"/>
+    <w:uiPriority w:val="9"/>
+    <w:semiHidden/>
+    <w:rsid w:val="00E55C9B"/>
+    <w:rPr>
+      <w:rFonts w:asciiTheme="majorHAnsi" w:eastAsiaTheme="majorEastAsia" w:hAnsiTheme="majorHAnsi" w:cstheme="majorBidi"/>
+      <w:color w:val="272727" w:themeColor="text1" w:themeTint="D8"/>
+      <w:sz w:val="21"/>
+      <w:szCs w:val="21"/>
+    </w:rPr>
+  </w:style>
+  <w:style w:type="character" w:customStyle="1" w:styleId="Heading9Char">
+    <w:name w:val="Heading 9 Char"/>
+    <w:basedOn w:val="DefaultParagraphFont"/>
+    <w:link w:val="Heading9"/>
+    <w:uiPriority w:val="9"/>
+    <w:semiHidden/>
+    <w:rsid w:val="00E55C9B"/>
+    <w:rPr>
+      <w:rFonts w:asciiTheme="majorHAnsi" w:eastAsiaTheme="majorEastAsia" w:hAnsiTheme="majorHAnsi" w:cstheme="majorBidi"/>
+      <w:i/>
+      <w:iCs/>
+      <w:color w:val="272727" w:themeColor="text1" w:themeTint="D8"/>
+      <w:sz w:val="21"/>
+      <w:szCs w:val="21"/>
+    </w:rPr>
   </w:style>
 </w:styles>
 </file>

</xml_diff>